<commit_message>
Update Batch Repair Scripts
</commit_message>
<xml_diff>
--- a/doc/MediForJournalingTool-Batch-public.docx
+++ b/doc/MediForJournalingTool-Batch-public.docx
@@ -2514,27 +2514,14 @@
       <w:r>
         <w:t xml:space="preserve">Figure </w:t>
       </w:r>
-      <w:r>
-        <w:fldChar w:fldCharType="begin"/>
-      </w:r>
-      <w:r>
-        <w:instrText xml:space="preserve"> SEQ Figure \* ARABIC </w:instrText>
-      </w:r>
-      <w:r>
-        <w:fldChar w:fldCharType="separate"/>
-      </w:r>
-      <w:r>
-        <w:rPr>
-          <w:noProof/>
-        </w:rPr>
-        <w:t>1</w:t>
-      </w:r>
-      <w:r>
-        <w:rPr>
-          <w:noProof/>
-        </w:rPr>
-        <w:fldChar w:fldCharType="end"/>
-      </w:r>
+      <w:fldSimple w:instr=" SEQ Figure \* ARABIC ">
+        <w:r>
+          <w:rPr>
+            <w:noProof/>
+          </w:rPr>
+          <w:t>1</w:t>
+        </w:r>
+      </w:fldSimple>
       <w:r>
         <w:t xml:space="preserve"> Example Specification Layout</w:t>
       </w:r>
@@ -6681,27 +6668,14 @@
       <w:r>
         <w:t xml:space="preserve">Figure </w:t>
       </w:r>
-      <w:r>
-        <w:fldChar w:fldCharType="begin"/>
-      </w:r>
-      <w:r>
-        <w:instrText xml:space="preserve"> SEQ Figure \* ARABIC </w:instrText>
-      </w:r>
-      <w:r>
-        <w:fldChar w:fldCharType="separate"/>
-      </w:r>
-      <w:r>
-        <w:rPr>
-          <w:noProof/>
-        </w:rPr>
-        <w:t>2</w:t>
-      </w:r>
-      <w:r>
-        <w:rPr>
-          <w:noProof/>
-        </w:rPr>
-        <w:fldChar w:fldCharType="end"/>
-      </w:r>
+      <w:fldSimple w:instr=" SEQ Figure \* ARABIC ">
+        <w:r>
+          <w:rPr>
+            <w:noProof/>
+          </w:rPr>
+          <w:t>2</w:t>
+        </w:r>
+      </w:fldSimple>
       <w:proofErr w:type="gramStart"/>
       <w:r>
         <w:t xml:space="preserve"> </w:t>
@@ -14035,30 +14009,14 @@
       <w:r>
         <w:t xml:space="preserve">Figure </w:t>
       </w:r>
-      <w:r>
-        <w:fldChar w:fldCharType="begin"/>
-      </w:r>
-      <w:r>
-        <w:instrText xml:space="preserve"> SEQ Figure </w:instrText>
-      </w:r>
-      <w:r>
-        <w:instrText xml:space="preserve">\* ARABIC </w:instrText>
-      </w:r>
-      <w:r>
-        <w:fldChar w:fldCharType="separate"/>
-      </w:r>
-      <w:r>
-        <w:rPr>
-          <w:noProof/>
-        </w:rPr>
-        <w:t>3</w:t>
-      </w:r>
-      <w:r>
-        <w:rPr>
-          <w:noProof/>
-        </w:rPr>
-        <w:fldChar w:fldCharType="end"/>
-      </w:r>
+      <w:fldSimple w:instr=" SEQ Figure \* ARABIC ">
+        <w:r>
+          <w:rPr>
+            <w:noProof/>
+          </w:rPr>
+          <w:t>3</w:t>
+        </w:r>
+      </w:fldSimple>
       <w:proofErr w:type="gramStart"/>
       <w:r>
         <w:t xml:space="preserve">  Example</w:t>
@@ -17832,9 +17790,419 @@
       </w:pPr>
       <w:r>
         <w:lastRenderedPageBreak/>
+        <w:t>BaTCH Extensions</w:t>
+      </w:r>
+    </w:p>
+    <w:p>
+      <w:pPr>
+        <w:pStyle w:val="Heading2"/>
+      </w:pPr>
+      <w:r>
+        <w:t>Discussion</w:t>
+      </w:r>
+    </w:p>
+    <w:p>
+      <w:pPr>
+        <w:widowControl w:val="0"/>
+        <w:autoSpaceDE w:val="0"/>
+        <w:autoSpaceDN w:val="0"/>
+        <w:adjustRightInd w:val="0"/>
+        <w:rPr>
+          <w:rFonts w:ascii="Calibri" w:hAnsi="Calibri" w:cs="Calibri"/>
+          <w:sz w:val="28"/>
+          <w:szCs w:val="28"/>
+        </w:rPr>
+      </w:pPr>
+      <w:r>
+        <w:rPr>
+          <w:rFonts w:ascii="Calibri" w:hAnsi="Calibri" w:cs="Calibri"/>
+          <w:sz w:val="28"/>
+          <w:szCs w:val="28"/>
+        </w:rPr>
+        <w:t>Extending existing projects is a function of the batch process tool.  Unlike the batch project tool discussed in this document, a batch process tool’s primary function is to extend journals (in increments).</w:t>
+      </w:r>
+    </w:p>
+    <w:p>
+      <w:pPr>
+        <w:widowControl w:val="0"/>
+        <w:autoSpaceDE w:val="0"/>
+        <w:autoSpaceDN w:val="0"/>
+        <w:adjustRightInd w:val="0"/>
+        <w:rPr>
+          <w:rFonts w:ascii="Calibri" w:hAnsi="Calibri" w:cs="Calibri"/>
+          <w:sz w:val="28"/>
+          <w:szCs w:val="28"/>
+        </w:rPr>
+      </w:pPr>
+    </w:p>
+    <w:p>
+      <w:pPr>
+        <w:widowControl w:val="0"/>
+        <w:autoSpaceDE w:val="0"/>
+        <w:autoSpaceDN w:val="0"/>
+        <w:adjustRightInd w:val="0"/>
+        <w:rPr>
+          <w:rFonts w:ascii="Calibri" w:hAnsi="Calibri" w:cs="Calibri"/>
+          <w:sz w:val="28"/>
+          <w:szCs w:val="28"/>
+        </w:rPr>
+      </w:pPr>
+      <w:r>
+        <w:rPr>
+          <w:rFonts w:ascii="Calibri" w:hAnsi="Calibri" w:cs="Calibri"/>
+          <w:sz w:val="28"/>
+          <w:szCs w:val="28"/>
+        </w:rPr>
+        <w:t xml:space="preserve">The batch process tool is documented as part of the JT documentation.   To extend journals, one needs to consider (1) which node types to extend, called attachment points, and (2) what defines the extension.  A batch project specification defines the extension rules, leveraging all the capability of the batch project tool.  The specification has </w:t>
+      </w:r>
+      <w:r>
+        <w:rPr>
+          <w:rFonts w:ascii="Calibri" w:hAnsi="Calibri" w:cs="Calibri"/>
+          <w:sz w:val="28"/>
+          <w:szCs w:val="28"/>
+          <w:u w:val="single"/>
+        </w:rPr>
+        <w:t>one</w:t>
+      </w:r>
+      <w:r>
+        <w:rPr>
+          <w:rFonts w:ascii="Calibri" w:hAnsi="Calibri" w:cs="Calibri"/>
+          <w:sz w:val="28"/>
+          <w:szCs w:val="28"/>
+        </w:rPr>
+        <w:t xml:space="preserve"> special type of node called a Node Attachment. The attachment node represents the starting point of the dependency graph within the specification.  It serves only as a marker indicating ‘begin processing here’.   Each node selected as an attachment point in an existing journal is extending as described by the specification, starting with the attachment node.</w:t>
+      </w:r>
+    </w:p>
+    <w:p>
+      <w:pPr>
+        <w:widowControl w:val="0"/>
+        <w:autoSpaceDE w:val="0"/>
+        <w:autoSpaceDN w:val="0"/>
+        <w:adjustRightInd w:val="0"/>
+        <w:rPr>
+          <w:rFonts w:ascii="Calibri" w:hAnsi="Calibri" w:cs="Calibri"/>
+          <w:sz w:val="28"/>
+          <w:szCs w:val="28"/>
+        </w:rPr>
+      </w:pPr>
+    </w:p>
+    <w:p>
+      <w:pPr>
+        <w:widowControl w:val="0"/>
+        <w:autoSpaceDE w:val="0"/>
+        <w:autoSpaceDN w:val="0"/>
+        <w:adjustRightInd w:val="0"/>
+        <w:rPr>
+          <w:rFonts w:ascii="Calibri" w:hAnsi="Calibri" w:cs="Calibri"/>
+          <w:sz w:val="28"/>
+          <w:szCs w:val="28"/>
+        </w:rPr>
+      </w:pPr>
+      <w:r>
+        <w:rPr>
+          <w:rFonts w:ascii="Calibri" w:hAnsi="Calibri" w:cs="Calibri"/>
+          <w:b/>
+          <w:sz w:val="28"/>
+          <w:szCs w:val="28"/>
+        </w:rPr>
+        <w:t>Node selection rules</w:t>
+      </w:r>
+      <w:r>
+        <w:rPr>
+          <w:rFonts w:ascii="Calibri" w:hAnsi="Calibri" w:cs="Calibri"/>
+          <w:sz w:val="28"/>
+          <w:szCs w:val="28"/>
+        </w:rPr>
+        <w:t>: Which image nodes should be extended?</w:t>
+      </w:r>
+    </w:p>
+    <w:p>
+      <w:pPr>
+        <w:widowControl w:val="0"/>
+        <w:autoSpaceDE w:val="0"/>
+        <w:autoSpaceDN w:val="0"/>
+        <w:adjustRightInd w:val="0"/>
+        <w:rPr>
+          <w:rFonts w:ascii="Calibri" w:hAnsi="Calibri" w:cs="Calibri"/>
+          <w:sz w:val="28"/>
+          <w:szCs w:val="28"/>
+        </w:rPr>
+      </w:pPr>
+      <w:r>
+        <w:rPr>
+          <w:rFonts w:ascii="Calibri" w:hAnsi="Calibri" w:cs="Calibri"/>
+          <w:sz w:val="28"/>
+          <w:szCs w:val="28"/>
+        </w:rPr>
+        <w:t>(1) Nodes must be on the primary path (not a donor path).</w:t>
+      </w:r>
+    </w:p>
+    <w:p>
+      <w:pPr>
+        <w:widowControl w:val="0"/>
+        <w:autoSpaceDE w:val="0"/>
+        <w:autoSpaceDN w:val="0"/>
+        <w:adjustRightInd w:val="0"/>
+        <w:rPr>
+          <w:rFonts w:ascii="Calibri" w:hAnsi="Calibri" w:cs="Calibri"/>
+          <w:sz w:val="28"/>
+          <w:szCs w:val="28"/>
+        </w:rPr>
+      </w:pPr>
+      <w:r>
+        <w:rPr>
+          <w:rFonts w:ascii="Calibri" w:hAnsi="Calibri" w:cs="Calibri"/>
+          <w:sz w:val="28"/>
+          <w:szCs w:val="28"/>
+        </w:rPr>
+        <w:t>(2) Nodes must not be base or finals</w:t>
+      </w:r>
+    </w:p>
+    <w:p>
+      <w:pPr>
+        <w:widowControl w:val="0"/>
+        <w:autoSpaceDE w:val="0"/>
+        <w:autoSpaceDN w:val="0"/>
+        <w:adjustRightInd w:val="0"/>
+        <w:rPr>
+          <w:rFonts w:ascii="Calibri" w:hAnsi="Calibri" w:cs="Calibri"/>
+          <w:sz w:val="28"/>
+          <w:szCs w:val="28"/>
+        </w:rPr>
+      </w:pPr>
+      <w:r>
+        <w:rPr>
+          <w:rFonts w:ascii="Calibri" w:hAnsi="Calibri" w:cs="Calibri"/>
+          <w:sz w:val="28"/>
+          <w:szCs w:val="28"/>
+        </w:rPr>
+        <w:t>(3) Nodes that are not the direct result of a file format transformation (e.g. JPG to PNG).</w:t>
+      </w:r>
+    </w:p>
+    <w:p>
+      <w:pPr>
+        <w:widowControl w:val="0"/>
+        <w:autoSpaceDE w:val="0"/>
+        <w:autoSpaceDN w:val="0"/>
+        <w:adjustRightInd w:val="0"/>
+        <w:rPr>
+          <w:rFonts w:ascii="Calibri" w:hAnsi="Calibri" w:cs="Calibri"/>
+          <w:sz w:val="28"/>
+          <w:szCs w:val="28"/>
+        </w:rPr>
+      </w:pPr>
+      <w:r>
+        <w:rPr>
+          <w:rFonts w:ascii="Calibri" w:hAnsi="Calibri" w:cs="Calibri"/>
+          <w:sz w:val="28"/>
+          <w:szCs w:val="28"/>
+        </w:rPr>
+        <w:t>(4) Nodes tha</w:t>
+      </w:r>
+      <w:r>
+        <w:rPr>
+          <w:rFonts w:ascii="Calibri" w:hAnsi="Calibri" w:cs="Calibri"/>
+          <w:sz w:val="28"/>
+          <w:szCs w:val="28"/>
+        </w:rPr>
+        <w:t>t are not the direct result of an anti-forensic</w:t>
+      </w:r>
+    </w:p>
+    <w:p>
+      <w:pPr>
+        <w:widowControl w:val="0"/>
+        <w:autoSpaceDE w:val="0"/>
+        <w:autoSpaceDN w:val="0"/>
+        <w:adjustRightInd w:val="0"/>
+        <w:rPr>
+          <w:rFonts w:ascii="Calibri" w:hAnsi="Calibri" w:cs="Calibri"/>
+          <w:sz w:val="28"/>
+          <w:szCs w:val="28"/>
+        </w:rPr>
+      </w:pPr>
+      <w:r>
+        <w:rPr>
+          <w:rFonts w:ascii="Calibri" w:hAnsi="Calibri" w:cs="Calibri"/>
+          <w:sz w:val="28"/>
+          <w:szCs w:val="28"/>
+        </w:rPr>
+        <w:t>(5) Nodes can be excluded based on operation.  For example, it may be appropriate to exclude nodes</w:t>
+      </w:r>
+      <w:r>
+        <w:rPr>
+          <w:rFonts w:ascii="Calibri" w:hAnsi="Calibri" w:cs="Calibri"/>
+          <w:sz w:val="28"/>
+          <w:szCs w:val="28"/>
+        </w:rPr>
+        <w:t xml:space="preserve"> that </w:t>
+      </w:r>
+      <w:r>
+        <w:rPr>
+          <w:rFonts w:ascii="Calibri" w:hAnsi="Calibri" w:cs="Calibri"/>
+          <w:sz w:val="28"/>
+          <w:szCs w:val="28"/>
+        </w:rPr>
+        <w:t>are constructed</w:t>
+      </w:r>
+      <w:r>
+        <w:rPr>
+          <w:rFonts w:ascii="Calibri" w:hAnsi="Calibri" w:cs="Calibri"/>
+          <w:sz w:val="28"/>
+          <w:szCs w:val="28"/>
+        </w:rPr>
+        <w:t xml:space="preserve"> </w:t>
+      </w:r>
+      <w:r>
+        <w:rPr>
+          <w:rFonts w:ascii="Calibri" w:hAnsi="Calibri" w:cs="Calibri"/>
+          <w:sz w:val="28"/>
+          <w:szCs w:val="28"/>
+        </w:rPr>
+        <w:t>using</w:t>
+      </w:r>
+      <w:r>
+        <w:rPr>
+          <w:rFonts w:ascii="Calibri" w:hAnsi="Calibri" w:cs="Calibri"/>
+          <w:sz w:val="28"/>
+          <w:szCs w:val="28"/>
+        </w:rPr>
+        <w:t xml:space="preserve"> manipulation matching </w:t>
+      </w:r>
+      <w:proofErr w:type="gramStart"/>
+      <w:r>
+        <w:rPr>
+          <w:rFonts w:ascii="Calibri" w:hAnsi="Calibri" w:cs="Calibri"/>
+          <w:sz w:val="28"/>
+          <w:szCs w:val="28"/>
+        </w:rPr>
+        <w:t>a</w:t>
+      </w:r>
+      <w:proofErr w:type="gramEnd"/>
+      <w:r>
+        <w:rPr>
+          <w:rFonts w:ascii="Calibri" w:hAnsi="Calibri" w:cs="Calibri"/>
+          <w:sz w:val="28"/>
+          <w:szCs w:val="28"/>
+        </w:rPr>
+        <w:t xml:space="preserve"> additional manipulation</w:t>
+      </w:r>
+      <w:r>
+        <w:rPr>
+          <w:rFonts w:ascii="Calibri" w:hAnsi="Calibri" w:cs="Calibri"/>
+          <w:sz w:val="28"/>
+          <w:szCs w:val="28"/>
+        </w:rPr>
+        <w:t xml:space="preserve"> with the batch specification</w:t>
+      </w:r>
+      <w:r>
+        <w:rPr>
+          <w:rFonts w:ascii="Calibri" w:hAnsi="Calibri" w:cs="Calibri"/>
+          <w:sz w:val="28"/>
+          <w:szCs w:val="28"/>
+        </w:rPr>
+        <w:t>.  In other words, do not repeat a manipulation type for the same node.  </w:t>
+      </w:r>
+    </w:p>
+    <w:p>
+      <w:pPr>
+        <w:widowControl w:val="0"/>
+        <w:autoSpaceDE w:val="0"/>
+        <w:autoSpaceDN w:val="0"/>
+        <w:adjustRightInd w:val="0"/>
+        <w:rPr>
+          <w:rFonts w:ascii="Calibri" w:hAnsi="Calibri" w:cs="Calibri"/>
+          <w:sz w:val="28"/>
+          <w:szCs w:val="28"/>
+        </w:rPr>
+      </w:pPr>
+      <w:bookmarkStart w:id="28" w:name="_GoBack"/>
+      <w:bookmarkEnd w:id="28"/>
+    </w:p>
+    <w:p>
+      <w:pPr>
+        <w:pStyle w:val="Heading3"/>
+      </w:pPr>
+      <w:r>
+        <w:t>Running an extension</w:t>
+      </w:r>
+    </w:p>
+    <w:p>
+      <w:r>
+        <w:t>Projects to be processed are placed in a single directory.  The projects can be unzipped into directories OR zipped tar files (</w:t>
+      </w:r>
+      <w:proofErr w:type="spellStart"/>
+      <w:r>
+        <w:t>tgz</w:t>
+      </w:r>
+      <w:proofErr w:type="spellEnd"/>
+      <w:r>
+        <w:t>).  By default, selection rules 1 through 4 are active.  Rule 5 is specific to operations and groups, thus it does not have exclusion.</w:t>
+      </w:r>
+    </w:p>
+    <w:p/>
+    <w:p>
+      <w:pPr>
+        <w:pStyle w:val="Code"/>
+        <w:pBdr>
+          <w:bottom w:val="single" w:sz="4" w:space="0" w:color="auto"/>
+        </w:pBdr>
+      </w:pPr>
+      <w:proofErr w:type="spellStart"/>
+      <w:proofErr w:type="gramStart"/>
+      <w:r>
+        <w:t>jtprocess</w:t>
+      </w:r>
+      <w:proofErr w:type="spellEnd"/>
+      <w:proofErr w:type="gramEnd"/>
+      <w:r>
+        <w:t xml:space="preserve"> --pro</w:t>
+      </w:r>
+      <w:r>
+        <w:t>jects &lt;DIR&gt; --</w:t>
+      </w:r>
+      <w:proofErr w:type="spellStart"/>
+      <w:r>
+        <w:t>specfication</w:t>
+      </w:r>
+      <w:proofErr w:type="spellEnd"/>
+      <w:r>
+        <w:t xml:space="preserve"> </w:t>
+      </w:r>
+      <w:proofErr w:type="spellStart"/>
+      <w:r>
+        <w:t>spec.json</w:t>
+      </w:r>
+      <w:proofErr w:type="spellEnd"/>
+    </w:p>
+    <w:p/>
+    <w:p>
+      <w:pPr>
+        <w:widowControl w:val="0"/>
+        <w:autoSpaceDE w:val="0"/>
+        <w:autoSpaceDN w:val="0"/>
+        <w:adjustRightInd w:val="0"/>
+        <w:rPr>
+          <w:rFonts w:ascii="Calibri" w:hAnsi="Calibri" w:cs="Calibri"/>
+          <w:sz w:val="28"/>
+          <w:szCs w:val="28"/>
+        </w:rPr>
+      </w:pPr>
+    </w:p>
+    <w:p>
+      <w:pPr>
+        <w:pStyle w:val="Heading2"/>
+      </w:pPr>
+      <w:r>
+        <w:lastRenderedPageBreak/>
         <w:t>Example Extension with NODE Attachment</w:t>
       </w:r>
     </w:p>
+    <w:p>
+      <w:r>
+        <w:t>The example below selects a region in an image and blurs that region.</w:t>
+      </w:r>
+    </w:p>
+    <w:p/>
     <w:p>
       <w:pPr>
         <w:pStyle w:val="Code"/>
@@ -18567,6 +18935,12 @@
           <w:color w:val="008000"/>
         </w:rPr>
         <w:br/>
+      </w:r>
+      <w:r>
+        <w:rPr>
+          <w:color w:val="008000"/>
+        </w:rPr>
+        <w:lastRenderedPageBreak/>
         <w:t xml:space="preserve">        </w:t>
       </w:r>
       <w:r>
@@ -18578,9 +18952,6 @@
       </w:r>
       <w:r>
         <w:br/>
-      </w:r>
-      <w:r>
-        <w:lastRenderedPageBreak/>
         <w:t xml:space="preserve">      "plugin": </w:t>
       </w:r>
       <w:r>
@@ -18888,8 +19259,6 @@
         </w:rPr>
         <w:t>2</w:t>
       </w:r>
-      <w:bookmarkStart w:id="28" w:name="_GoBack"/>
-      <w:bookmarkEnd w:id="28"/>
       <w:r>
         <w:rPr>
           <w:color w:val="0000FF"/>
@@ -19137,7 +19506,7 @@
         <w:rStyle w:val="PageNumber"/>
         <w:noProof/>
       </w:rPr>
-      <w:t>17</w:t>
+      <w:t>16</w:t>
     </w:r>
     <w:r>
       <w:rPr>
@@ -19190,7 +19559,7 @@
         <w:rStyle w:val="PageNumber"/>
         <w:noProof/>
       </w:rPr>
-      <w:t>1</w:t>
+      <w:t>i</w:t>
     </w:r>
     <w:r>
       <w:rPr>
@@ -27592,7 +27961,7 @@
   <a:extraClrSchemeLst/>
   <a:extLst>
     <a:ext uri="{05A4C25C-085E-4340-85A3-A5531E510DB2}">
-      <thm15:themeFamily xmlns:thm15="http://schemas.microsoft.com/office/thememl/2012/main" xmlns="" name="Office Theme" id="{62F939B6-93AF-4DB8-9C6B-D6C7DFDC589F}" vid="{4A3C46E8-61CC-4603-A589-7422A47A8E4A}"/>
+      <thm15:themeFamily xmlns="" xmlns:thm15="http://schemas.microsoft.com/office/thememl/2012/main" name="Office Theme" id="{62F939B6-93AF-4DB8-9C6B-D6C7DFDC589F}" vid="{4A3C46E8-61CC-4603-A589-7422A47A8E4A}"/>
     </a:ext>
   </a:extLst>
 </a:theme>
@@ -27762,7 +28131,7 @@
 </file>
 
 <file path=customXml/itemProps5.xml><?xml version="1.0" encoding="utf-8"?>
-<ds:datastoreItem xmlns:ds="http://schemas.openxmlformats.org/officeDocument/2006/customXml" ds:itemID="{EC4B0F6F-90E1-4F44-AAFB-D18CC602579B}">
+<ds:datastoreItem xmlns:ds="http://schemas.openxmlformats.org/officeDocument/2006/customXml" ds:itemID="{CEF1F99A-8554-F142-AC94-5787438C1E7E}">
   <ds:schemaRefs>
     <ds:schemaRef ds:uri="http://schemas.openxmlformats.org/officeDocument/2006/bibliography"/>
   </ds:schemaRefs>

</xml_diff>

<commit_message>
Batch Project to Support External Target Drive of pre processed images
</commit_message>
<xml_diff>
--- a/doc/MediForJournalingTool-Batch-public.docx
+++ b/doc/MediForJournalingTool-Batch-public.docx
@@ -3254,13 +3254,469 @@
     <w:p/>
     <w:p>
       <w:pPr>
+        <w:rPr>
+          <w:b/>
+          <w:bCs/>
+        </w:rPr>
+      </w:pPr>
+      <w:r>
+        <w:rPr>
+          <w:b/>
+          <w:bCs/>
+        </w:rPr>
+        <w:t>PreProcessedMediaOperation</w:t>
+      </w:r>
+    </w:p>
+    <w:p/>
+    <w:p>
+      <w:pPr>
+        <w:rPr>
+          <w:bCs/>
+        </w:rPr>
+      </w:pPr>
+      <w:r>
+        <w:rPr>
+          <w:bCs/>
+        </w:rPr>
+        <w:t>Batch processing by the JT using the ‘JT process’ tool requires an external tool performing manipulations to a group of media in batch.  The sources of the manipulation are collected from one directory; the target of each manipulation is placed in a different directory.  The target file name is the same name as the source, except for a possible change in the suffix  (e.g. png, mov, etc.).  Thus, two directories exist, one containing the source media and one containing the target media.  The JT batch process collects the location of the two directories and the manipulation operation information, it augments or produces a separate journal for each source/target pair, matched by their shared name.</w:t>
+      </w:r>
+    </w:p>
+    <w:p>
+      <w:pPr>
+        <w:rPr>
+          <w:bCs/>
+        </w:rPr>
+      </w:pPr>
+    </w:p>
+    <w:p>
+      <w:pPr>
+        <w:rPr>
+          <w:bCs/>
+        </w:rPr>
+      </w:pPr>
+      <w:r>
+        <w:rPr>
+          <w:bCs/>
+        </w:rPr>
+        <w:t xml:space="preserve">This functionality is extended into project via the </w:t>
+      </w:r>
+      <w:r>
+        <w:rPr>
+          <w:bCs/>
+        </w:rPr>
+        <w:t>PreProcessedMediaOperation</w:t>
+      </w:r>
+      <w:r>
+        <w:rPr>
+          <w:bCs/>
+        </w:rPr>
+        <w:t xml:space="preserve"> node.   Given a target directory of media files with same prefix name as the journal (based on the initial image), the node selects the media file with the matching name, loads that image and creates a link to the prior operation node’s node in each created journal.</w:t>
+      </w:r>
+    </w:p>
+    <w:p>
+      <w:pPr>
+        <w:rPr>
+          <w:bCs/>
+        </w:rPr>
+      </w:pPr>
+    </w:p>
+    <w:p>
+      <w:pPr>
+        <w:rPr>
+          <w:b/>
+          <w:bCs/>
+        </w:rPr>
+      </w:pPr>
+      <w:r>
+        <w:rPr>
+          <w:bCs/>
+        </w:rPr>
+        <w:t xml:space="preserve">Arguments are collected from a CSV file collocated with the media image files in the target directory. The CSV file is organized as a comma separated file of image file name followed by additional argument values.  The names for those arguments are provided as part of the </w:t>
+      </w:r>
+      <w:r>
+        <w:rPr>
+          <w:bCs/>
+        </w:rPr>
+        <w:t>PreProcessedMediaOperation</w:t>
+      </w:r>
+      <w:r>
+        <w:rPr>
+          <w:bCs/>
+        </w:rPr>
+        <w:t xml:space="preserve"> parameters.</w:t>
+      </w:r>
+    </w:p>
+    <w:p>
+      <w:bookmarkStart w:id="9" w:name="_GoBack"/>
+      <w:bookmarkEnd w:id="9"/>
+    </w:p>
+    <w:p>
+      <w:r>
+        <w:rPr>
+          <w:bCs/>
+        </w:rPr>
+        <w:t>Parameters:</w:t>
+      </w:r>
+    </w:p>
+    <w:p>
+      <w:pPr>
+        <w:numPr>
+          <w:ilvl w:val="1"/>
+          <w:numId w:val="30"/>
+        </w:numPr>
+      </w:pPr>
+      <w:r>
+        <w:rPr>
+          <w:b/>
+          <w:bCs/>
+        </w:rPr>
+        <w:t>“</w:t>
+      </w:r>
+      <w:r>
+        <w:rPr>
+          <w:b/>
+          <w:bCs/>
+        </w:rPr>
+        <w:t>directory</w:t>
+      </w:r>
+      <w:r>
+        <w:rPr>
+          <w:b/>
+          <w:bCs/>
+        </w:rPr>
+        <w:t>” =</w:t>
+      </w:r>
+      <w:r>
+        <w:t xml:space="preserve"> </w:t>
+      </w:r>
+      <w:r>
+        <w:t>target directory of media</w:t>
+      </w:r>
+    </w:p>
+    <w:p>
+      <w:pPr>
+        <w:numPr>
+          <w:ilvl w:val="1"/>
+          <w:numId w:val="30"/>
+        </w:numPr>
+      </w:pPr>
+      <w:r>
+        <w:rPr>
+          <w:b/>
+          <w:bCs/>
+        </w:rPr>
+        <w:t>“argument file</w:t>
+      </w:r>
+      <w:r>
+        <w:rPr>
+          <w:b/>
+          <w:bCs/>
+        </w:rPr>
+        <w:t xml:space="preserve">” = </w:t>
+      </w:r>
+      <w:r>
+        <w:t>name of CSV containing  argument values associated with the operation.</w:t>
+      </w:r>
+    </w:p>
+    <w:p>
+      <w:pPr>
+        <w:numPr>
+          <w:ilvl w:val="1"/>
+          <w:numId w:val="30"/>
+        </w:numPr>
+      </w:pPr>
+      <w:r>
+        <w:rPr>
+          <w:b/>
+          <w:bCs/>
+        </w:rPr>
+        <w:t>“argument names” =</w:t>
+      </w:r>
+      <w:r>
+        <w:t xml:space="preserve"> </w:t>
+      </w:r>
+      <w:r>
+        <w:t>a list of argument names associated with columns 2 through N  of the argument file.  Column 1 is the media file name.</w:t>
+      </w:r>
+    </w:p>
+    <w:p>
+      <w:pPr>
+        <w:numPr>
+          <w:ilvl w:val="1"/>
+          <w:numId w:val="30"/>
+        </w:numPr>
+      </w:pPr>
+      <w:r>
+        <w:rPr>
+          <w:b/>
+          <w:bCs/>
+        </w:rPr>
+        <w:t xml:space="preserve">“op” = </w:t>
+      </w:r>
+      <w:r>
+        <w:t xml:space="preserve">  </w:t>
+      </w:r>
+      <w:r>
+        <w:t>the JT operation name</w:t>
+      </w:r>
+    </w:p>
+    <w:p>
+      <w:pPr>
+        <w:numPr>
+          <w:ilvl w:val="1"/>
+          <w:numId w:val="30"/>
+        </w:numPr>
+      </w:pPr>
+      <w:r>
+        <w:rPr>
+          <w:b/>
+          <w:bCs/>
+        </w:rPr>
+        <w:lastRenderedPageBreak/>
+        <w:t xml:space="preserve">“software” = </w:t>
+      </w:r>
+      <w:r>
+        <w:t xml:space="preserve">  </w:t>
+      </w:r>
+      <w:r>
+        <w:t>the software used to create the target files</w:t>
+      </w:r>
+    </w:p>
+    <w:p>
+      <w:pPr>
+        <w:numPr>
+          <w:ilvl w:val="1"/>
+          <w:numId w:val="30"/>
+        </w:numPr>
+      </w:pPr>
+      <w:r>
+        <w:rPr>
+          <w:b/>
+          <w:bCs/>
+        </w:rPr>
+        <w:t xml:space="preserve">“software version” = </w:t>
+      </w:r>
+      <w:r>
+        <w:t xml:space="preserve">  </w:t>
+      </w:r>
+      <w:r>
+        <w:t>the version  of the</w:t>
+      </w:r>
+      <w:r>
+        <w:t xml:space="preserve"> </w:t>
+      </w:r>
+      <w:r>
+        <w:t>software used to create the target files</w:t>
+      </w:r>
+    </w:p>
+    <w:p>
+      <w:pPr>
+        <w:numPr>
+          <w:ilvl w:val="1"/>
+          <w:numId w:val="30"/>
+        </w:numPr>
+      </w:pPr>
+      <w:r>
+        <w:rPr>
+          <w:b/>
+          <w:bCs/>
+        </w:rPr>
+        <w:t>“description” =</w:t>
+      </w:r>
+      <w:r>
+        <w:t xml:space="preserve"> </w:t>
+      </w:r>
+      <w:r>
+        <w:t>the description</w:t>
+      </w:r>
+      <w:r>
+        <w:t xml:space="preserve"> of the software opera</w:t>
+      </w:r>
+      <w:r>
+        <w:t xml:space="preserve">tion </w:t>
+      </w:r>
+    </w:p>
+    <w:p>
+      <w:pPr>
+        <w:ind w:left="1440"/>
+      </w:pPr>
+    </w:p>
+    <w:p>
+      <w:r>
+        <w:t xml:space="preserve"> Example Description:</w:t>
+      </w:r>
+    </w:p>
+    <w:p/>
+    <w:p>
+      <w:pPr>
+        <w:pStyle w:val="Code"/>
+        <w:ind w:left="504"/>
+      </w:pPr>
+      <w:r>
+        <w:br/>
+        <w:t>{</w:t>
+      </w:r>
+      <w:r>
+        <w:br/>
+        <w:t xml:space="preserve">  </w:t>
+      </w:r>
+      <w:r>
+        <w:rPr>
+          <w:color w:val="660E7A"/>
+        </w:rPr>
+        <w:t>"op_type"</w:t>
+      </w:r>
+      <w:r>
+        <w:t>: "PreProcessedMediaOperation",</w:t>
+      </w:r>
+      <w:r>
+        <w:br/>
+        <w:t xml:space="preserve">  </w:t>
+      </w:r>
+      <w:r>
+        <w:rPr>
+          <w:color w:val="660E7A"/>
+        </w:rPr>
+        <w:t>"argument file"</w:t>
+      </w:r>
+      <w:r>
+        <w:t>: "arguments.csv",</w:t>
+      </w:r>
+      <w:r>
+        <w:br/>
+        <w:t xml:space="preserve">  </w:t>
+      </w:r>
+      <w:r>
+        <w:rPr>
+          <w:color w:val="660E7A"/>
+        </w:rPr>
+        <w:t>"argument names"</w:t>
+      </w:r>
+      <w:r>
+        <w:t>: ["Image Rotated","Bits per Channel"],</w:t>
+      </w:r>
+      <w:r>
+        <w:br/>
+        <w:t xml:space="preserve">  </w:t>
+      </w:r>
+      <w:r>
+        <w:rPr>
+          <w:color w:val="660E7A"/>
+        </w:rPr>
+        <w:t>"directory"</w:t>
+      </w:r>
+      <w:r>
+        <w:t>:"results",</w:t>
+      </w:r>
+      <w:r>
+        <w:br/>
+        <w:t xml:space="preserve">  </w:t>
+      </w:r>
+      <w:r>
+        <w:rPr>
+          <w:color w:val="660E7A"/>
+        </w:rPr>
+        <w:t>"op"</w:t>
+      </w:r>
+      <w:r>
+        <w:t>: "OutputPng",</w:t>
+      </w:r>
+      <w:r>
+        <w:br/>
+        <w:t xml:space="preserve">  </w:t>
+      </w:r>
+      <w:r>
+        <w:rPr>
+          <w:color w:val="660E7A"/>
+        </w:rPr>
+        <w:t>"category"</w:t>
+      </w:r>
+      <w:r>
+        <w:t>: "Output",</w:t>
+      </w:r>
+      <w:r>
+        <w:br/>
+        <w:t xml:space="preserve">  </w:t>
+      </w:r>
+      <w:r>
+        <w:rPr>
+          <w:color w:val="660E7A"/>
+        </w:rPr>
+        <w:t>"software"</w:t>
+      </w:r>
+      <w:r>
+        <w:t>: "opencv",</w:t>
+      </w:r>
+      <w:r>
+        <w:br/>
+        <w:t xml:space="preserve">  </w:t>
+      </w:r>
+      <w:r>
+        <w:rPr>
+          <w:color w:val="660E7A"/>
+        </w:rPr>
+        <w:t>"software version"</w:t>
+      </w:r>
+      <w:r>
+        <w:t>: "3.3.0",</w:t>
+      </w:r>
+      <w:r>
+        <w:br/>
+        <w:t xml:space="preserve">  </w:t>
+      </w:r>
+      <w:r>
+        <w:rPr>
+          <w:color w:val="660E7A"/>
+        </w:rPr>
+        <w:t>"description"</w:t>
+      </w:r>
+      <w:r>
+        <w:t>:"output png",</w:t>
+      </w:r>
+      <w:r>
+        <w:br/>
+        <w:t xml:space="preserve">  </w:t>
+      </w:r>
+      <w:r>
+        <w:rPr>
+          <w:color w:val="660E7A"/>
+        </w:rPr>
+        <w:t>"id"</w:t>
+      </w:r>
+      <w:r>
+        <w:t>: "1"</w:t>
+      </w:r>
+      <w:r>
+        <w:br/>
+        <w:t>}</w:t>
+      </w:r>
+    </w:p>
+    <w:p/>
+    <w:p>
+      <w:r>
+        <w:t>Example CSV:</w:t>
+      </w:r>
+    </w:p>
+    <w:p/>
+    <w:p>
+      <w:pPr>
+        <w:pStyle w:val="Code"/>
+        <w:ind w:left="504"/>
+      </w:pPr>
+      <w:r>
+        <w:t>image.png,yes,16</w:t>
+      </w:r>
+    </w:p>
+    <w:p/>
+    <w:p>
+      <w:pPr>
         <w:pStyle w:val="Heading2"/>
       </w:pPr>
-      <w:bookmarkStart w:id="9" w:name="_Toc362796522"/>
+      <w:bookmarkStart w:id="10" w:name="_Toc362796522"/>
       <w:r>
         <w:t>Plugin Review</w:t>
       </w:r>
-      <w:bookmarkEnd w:id="9"/>
+      <w:bookmarkEnd w:id="10"/>
     </w:p>
     <w:p>
       <w:pPr>
@@ -3399,11 +3855,11 @@
       <w:pPr>
         <w:pStyle w:val="Heading2"/>
       </w:pPr>
-      <w:bookmarkStart w:id="10" w:name="_Toc362796523"/>
+      <w:bookmarkStart w:id="11" w:name="_Toc362796523"/>
       <w:r>
         <w:t>Argument Types</w:t>
       </w:r>
-      <w:bookmarkEnd w:id="10"/>
+      <w:bookmarkEnd w:id="11"/>
     </w:p>
     <w:p>
       <w:r>
@@ -3489,6 +3945,12 @@
           <w:lang w:val="de-DE"/>
         </w:rPr>
         <w:br/>
+      </w:r>
+      <w:r>
+        <w:rPr>
+          <w:lang w:val="de-DE"/>
+        </w:rPr>
+        <w:lastRenderedPageBreak/>
         <w:t xml:space="preserve">                 </w:t>
       </w:r>
       <w:r>
@@ -3587,12 +4049,6 @@
           <w:lang w:val="de-DE"/>
         </w:rPr>
         <w:br/>
-      </w:r>
-      <w:r>
-        <w:rPr>
-          <w:lang w:val="de-DE"/>
-        </w:rPr>
-        <w:lastRenderedPageBreak/>
         <w:t xml:space="preserve">                 </w:t>
       </w:r>
       <w:r>
@@ -4226,6 +4682,7 @@
           <w:bCs/>
           <w:lang w:val="de-DE"/>
         </w:rPr>
+        <w:lastRenderedPageBreak/>
         <w:t>plugin=</w:t>
       </w:r>
       <w:r>
@@ -4272,7 +4729,6 @@
         <w:rPr>
           <w:lang w:val="de-DE"/>
         </w:rPr>
-        <w:lastRenderedPageBreak/>
         <w:t xml:space="preserve"> </w:t>
       </w:r>
       <w:r>
@@ -4502,11 +4958,11 @@
       <w:pPr>
         <w:pStyle w:val="Heading2"/>
       </w:pPr>
-      <w:bookmarkStart w:id="11" w:name="_Toc362796524"/>
+      <w:bookmarkStart w:id="12" w:name="_Toc362796524"/>
       <w:r>
         <w:t>Using the InputMaskPlugin</w:t>
       </w:r>
-      <w:bookmarkEnd w:id="11"/>
+      <w:bookmarkEnd w:id="12"/>
     </w:p>
     <w:p/>
     <w:p>
@@ -4597,7 +5053,7 @@
       <w:pPr>
         <w:pStyle w:val="Caption"/>
       </w:pPr>
-      <w:bookmarkStart w:id="12" w:name="_Toc362796514"/>
+      <w:bookmarkStart w:id="13" w:name="_Toc362796514"/>
       <w:r>
         <w:t xml:space="preserve">Figure </w:t>
       </w:r>
@@ -4612,28 +5068,28 @@
       <w:r>
         <w:t xml:space="preserve"> InputMaskPlugin Process Specification</w:t>
       </w:r>
-      <w:bookmarkEnd w:id="12"/>
+      <w:bookmarkEnd w:id="13"/>
     </w:p>
     <w:p>
       <w:pPr>
         <w:pStyle w:val="Heading2"/>
       </w:pPr>
-      <w:bookmarkStart w:id="13" w:name="_Toc362796525"/>
+      <w:bookmarkStart w:id="14" w:name="_Toc362796525"/>
       <w:r>
         <w:lastRenderedPageBreak/>
         <w:t>Critical Plugins</w:t>
       </w:r>
-      <w:bookmarkEnd w:id="13"/>
+      <w:bookmarkEnd w:id="14"/>
     </w:p>
     <w:p>
       <w:pPr>
         <w:pStyle w:val="Heading3"/>
       </w:pPr>
-      <w:bookmarkStart w:id="14" w:name="_Toc362796526"/>
+      <w:bookmarkStart w:id="15" w:name="_Toc362796526"/>
       <w:r>
         <w:t>Select Region</w:t>
       </w:r>
-      <w:bookmarkEnd w:id="14"/>
+      <w:bookmarkEnd w:id="15"/>
     </w:p>
     <w:p>
       <w:r>
@@ -5845,11 +6301,11 @@
       <w:pPr>
         <w:pStyle w:val="Heading3"/>
       </w:pPr>
-      <w:bookmarkStart w:id="15" w:name="_Toc362796527"/>
+      <w:bookmarkStart w:id="16" w:name="_Toc362796527"/>
       <w:r>
         <w:t>Paste Splice</w:t>
       </w:r>
-      <w:bookmarkEnd w:id="15"/>
+      <w:bookmarkEnd w:id="16"/>
     </w:p>
     <w:p/>
     <w:p>
@@ -6486,11 +6942,11 @@
       <w:pPr>
         <w:pStyle w:val="Heading3"/>
       </w:pPr>
-      <w:bookmarkStart w:id="16" w:name="_Toc362796528"/>
+      <w:bookmarkStart w:id="17" w:name="_Toc362796528"/>
       <w:r>
         <w:t>Pre Segmented Images</w:t>
       </w:r>
-      <w:bookmarkEnd w:id="16"/>
+      <w:bookmarkEnd w:id="17"/>
     </w:p>
     <w:p>
       <w:r>
@@ -6709,11 +7165,11 @@
       <w:pPr>
         <w:pStyle w:val="Heading3"/>
       </w:pPr>
-      <w:bookmarkStart w:id="17" w:name="_Toc362796529"/>
+      <w:bookmarkStart w:id="18" w:name="_Toc362796529"/>
       <w:r>
         <w:t>Design Paste Clone</w:t>
       </w:r>
-      <w:bookmarkEnd w:id="17"/>
+      <w:bookmarkEnd w:id="18"/>
     </w:p>
     <w:p>
       <w:r>
@@ -7376,11 +7832,11 @@
       <w:pPr>
         <w:pStyle w:val="Heading2"/>
       </w:pPr>
-      <w:bookmarkStart w:id="18" w:name="_Toc362796530"/>
+      <w:bookmarkStart w:id="19" w:name="_Toc362796530"/>
       <w:r>
         <w:t>Permutations</w:t>
       </w:r>
-      <w:bookmarkEnd w:id="18"/>
+      <w:bookmarkEnd w:id="19"/>
     </w:p>
     <w:p>
       <w:r>
@@ -9425,11 +9881,11 @@
       <w:pPr>
         <w:pStyle w:val="Heading3"/>
       </w:pPr>
-      <w:bookmarkStart w:id="19" w:name="_Toc362796531"/>
+      <w:bookmarkStart w:id="20" w:name="_Toc362796531"/>
       <w:r>
         <w:t>Saving State</w:t>
       </w:r>
-      <w:bookmarkEnd w:id="19"/>
+      <w:bookmarkEnd w:id="20"/>
     </w:p>
     <w:p>
       <w:r>
@@ -9446,11 +9902,11 @@
       <w:pPr>
         <w:pStyle w:val="Heading2"/>
       </w:pPr>
-      <w:bookmarkStart w:id="20" w:name="_Ref367024828"/>
+      <w:bookmarkStart w:id="21" w:name="_Ref367024828"/>
       <w:r>
         <w:t>Custom Initializers</w:t>
       </w:r>
-      <w:bookmarkEnd w:id="20"/>
+      <w:bookmarkEnd w:id="21"/>
     </w:p>
     <w:p>
       <w:r>
@@ -9585,7 +10041,7 @@
       <w:r>
         <w:t>MSCOCO (</w:t>
       </w:r>
-      <w:hyperlink r:id="rId25" w:history="1">
+      <w:hyperlink r:id="rId25" w:anchor="home" w:history="1">
         <w:r>
           <w:rPr>
             <w:rStyle w:val="Hyperlink"/>
@@ -9678,8 +10134,8 @@
       </w:r>
     </w:p>
     <w:p>
-      <w:bookmarkStart w:id="21" w:name="_Toc362796532"/>
-      <w:bookmarkStart w:id="22" w:name="_Toc456792463"/>
+      <w:bookmarkStart w:id="22" w:name="_Toc362796532"/>
+      <w:bookmarkStart w:id="23" w:name="_Toc456792463"/>
       <w:r>
         <w:t>Once installed, the batch project can initialize the COCO system with a custom initializer and the location of the annotations file for each of the COCO images being used in the project.</w:t>
       </w:r>
@@ -9931,10 +10387,7 @@
         <w:t>MaskSelector</w:t>
       </w:r>
     </w:p>
-    <w:p>
-      <w:bookmarkStart w:id="23" w:name="_GoBack"/>
-      <w:bookmarkEnd w:id="23"/>
-    </w:p>
+    <w:p/>
     <w:p>
       <w:pPr>
         <w:pStyle w:val="Heading3"/>
@@ -10002,7 +10455,7 @@
       <w:r>
         <w:t>Example</w:t>
       </w:r>
-      <w:bookmarkEnd w:id="21"/>
+      <w:bookmarkEnd w:id="22"/>
     </w:p>
     <w:p>
       <w:r>
@@ -11163,7 +11616,11 @@
         <w:t xml:space="preserve"> possi</w:t>
       </w:r>
       <w:r>
-        <w:t>ble values starting positions (crop_x and crop_y</w:t>
+        <w:t xml:space="preserve">ble values </w:t>
+      </w:r>
+      <w:r>
+        <w:lastRenderedPageBreak/>
+        <w:t>starting positions (crop_x and crop_y</w:t>
       </w:r>
       <w:r>
         <w:t>) on 8 bit increments given the shape of the image</w:t>
@@ -11172,11 +11629,7 @@
         <w:t>.</w:t>
       </w:r>
       <w:r>
-        <w:t xml:space="preserve">  The </w:t>
-      </w:r>
-      <w:r>
-        <w:lastRenderedPageBreak/>
-        <w:t xml:space="preserve">crop_x and crop_y are parameter specifics as they would appear in a plugin argument specification </w:t>
+        <w:t xml:space="preserve">  The crop_x and crop_y are parameter specifics as they would appear in a plugin argument specification </w:t>
       </w:r>
     </w:p>
     <w:p>
@@ -12473,6 +12926,7 @@
           <w:rFonts w:asciiTheme="minorHAnsi" w:hAnsiTheme="minorHAnsi" w:cs="Menlo Regular"/>
           <w:color w:val="000000" w:themeColor="text1"/>
         </w:rPr>
+        <w:lastRenderedPageBreak/>
         <w:t>}</w:t>
       </w:r>
     </w:p>
@@ -12561,7 +13015,7 @@
       <w:r>
         <w:t>threads 1</w:t>
       </w:r>
-      <w:bookmarkEnd w:id="22"/>
+      <w:bookmarkEnd w:id="23"/>
     </w:p>
     <w:p>
       <w:pPr>
@@ -12823,7 +13277,6 @@
         <w:pStyle w:val="Heading3"/>
       </w:pPr>
       <w:r>
-        <w:lastRenderedPageBreak/>
         <w:t>Running an extension</w:t>
       </w:r>
     </w:p>
@@ -13242,13 +13695,13 @@
       </w:r>
       <w:r>
         <w:br/>
+      </w:r>
+      <w:r>
+        <w:lastRenderedPageBreak/>
         <w:t xml:space="preserve">        "smallh": {</w:t>
       </w:r>
       <w:r>
         <w:br/>
-      </w:r>
-      <w:r>
-        <w:lastRenderedPageBreak/>
         <w:t xml:space="preserve">          "type": </w:t>
       </w:r>
       <w:r>
@@ -13812,7 +14265,7 @@
         <w:rStyle w:val="PageNumber"/>
         <w:noProof/>
       </w:rPr>
-      <w:t>15</w:t>
+      <w:t>6</w:t>
     </w:r>
     <w:r>
       <w:rPr>
@@ -13860,7 +14313,7 @@
         <w:rStyle w:val="PageNumber"/>
         <w:noProof/>
       </w:rPr>
-      <w:t>1</w:t>
+      <w:t>i</w:t>
     </w:r>
     <w:r>
       <w:rPr>
@@ -22234,7 +22687,7 @@
   <a:extraClrSchemeLst/>
   <a:extLst>
     <a:ext uri="{05A4C25C-085E-4340-85A3-A5531E510DB2}">
-      <thm15:themeFamily xmlns:thm15="http://schemas.microsoft.com/office/thememl/2012/main" xmlns="" name="Office Theme" id="{62F939B6-93AF-4DB8-9C6B-D6C7DFDC589F}" vid="{4A3C46E8-61CC-4603-A589-7422A47A8E4A}"/>
+      <thm15:themeFamily xmlns="" xmlns:thm15="http://schemas.microsoft.com/office/thememl/2012/main" name="Office Theme" id="{62F939B6-93AF-4DB8-9C6B-D6C7DFDC589F}" vid="{4A3C46E8-61CC-4603-A589-7422A47A8E4A}"/>
     </a:ext>
   </a:extLst>
 </a:theme>
@@ -22404,7 +22857,7 @@
 </file>
 
 <file path=customXml/itemProps5.xml><?xml version="1.0" encoding="utf-8"?>
-<ds:datastoreItem xmlns:ds="http://schemas.openxmlformats.org/officeDocument/2006/customXml" ds:itemID="{31A4235E-B7C5-F848-B758-76B892BD86F8}">
+<ds:datastoreItem xmlns:ds="http://schemas.openxmlformats.org/officeDocument/2006/customXml" ds:itemID="{C77BE783-9188-674C-BB05-77F460FF37AD}">
   <ds:schemaRefs>
     <ds:schemaRef ds:uri="http://schemas.openxmlformats.org/officeDocument/2006/bibliography"/>
   </ds:schemaRefs>

</xml_diff>

<commit_message>
Audio and Video Realigned to Frame Count.
</commit_message>
<xml_diff>
--- a/doc/MediForJournalingTool-Batch-public.docx
+++ b/doc/MediForJournalingTool-Batch-public.docx
@@ -3254,13 +3254,469 @@
     <w:p/>
     <w:p>
       <w:pPr>
+        <w:rPr>
+          <w:b/>
+          <w:bCs/>
+        </w:rPr>
+      </w:pPr>
+      <w:r>
+        <w:rPr>
+          <w:b/>
+          <w:bCs/>
+        </w:rPr>
+        <w:t>PreProcessedMediaOperation</w:t>
+      </w:r>
+    </w:p>
+    <w:p/>
+    <w:p>
+      <w:pPr>
+        <w:rPr>
+          <w:bCs/>
+        </w:rPr>
+      </w:pPr>
+      <w:r>
+        <w:rPr>
+          <w:bCs/>
+        </w:rPr>
+        <w:t>Batch processing by the JT using the ‘JT process’ tool requires an external tool performing manipulations to a group of media in batch.  The sources of the manipulation are collected from one directory; the target of each manipulation is placed in a different directory.  The target file name is the same name as the source, except for a possible change in the suffix  (e.g. png, mov, etc.).  Thus, two directories exist, one containing the source media and one containing the target media.  The JT batch process collects the location of the two directories and the manipulation operation information, it augments or produces a separate journal for each source/target pair, matched by their shared name.</w:t>
+      </w:r>
+    </w:p>
+    <w:p>
+      <w:pPr>
+        <w:rPr>
+          <w:bCs/>
+        </w:rPr>
+      </w:pPr>
+    </w:p>
+    <w:p>
+      <w:pPr>
+        <w:rPr>
+          <w:bCs/>
+        </w:rPr>
+      </w:pPr>
+      <w:r>
+        <w:rPr>
+          <w:bCs/>
+        </w:rPr>
+        <w:t xml:space="preserve">This functionality is extended into project via the </w:t>
+      </w:r>
+      <w:r>
+        <w:rPr>
+          <w:bCs/>
+        </w:rPr>
+        <w:t>PreProcessedMediaOperation</w:t>
+      </w:r>
+      <w:r>
+        <w:rPr>
+          <w:bCs/>
+        </w:rPr>
+        <w:t xml:space="preserve"> node.   Given a target directory of media files with same prefix name as the journal (based on the initial image), the node selects the media file with the matching name, loads that image and creates a link to the prior operation node’s node in each created journal.</w:t>
+      </w:r>
+    </w:p>
+    <w:p>
+      <w:pPr>
+        <w:rPr>
+          <w:bCs/>
+        </w:rPr>
+      </w:pPr>
+    </w:p>
+    <w:p>
+      <w:pPr>
+        <w:rPr>
+          <w:b/>
+          <w:bCs/>
+        </w:rPr>
+      </w:pPr>
+      <w:r>
+        <w:rPr>
+          <w:bCs/>
+        </w:rPr>
+        <w:t xml:space="preserve">Arguments are collected from a CSV file collocated with the media image files in the target directory. The CSV file is organized as a comma separated file of image file name followed by additional argument values.  The names for those arguments are provided as part of the </w:t>
+      </w:r>
+      <w:r>
+        <w:rPr>
+          <w:bCs/>
+        </w:rPr>
+        <w:t>PreProcessedMediaOperation</w:t>
+      </w:r>
+      <w:r>
+        <w:rPr>
+          <w:bCs/>
+        </w:rPr>
+        <w:t xml:space="preserve"> parameters.</w:t>
+      </w:r>
+    </w:p>
+    <w:p>
+      <w:bookmarkStart w:id="9" w:name="_GoBack"/>
+      <w:bookmarkEnd w:id="9"/>
+    </w:p>
+    <w:p>
+      <w:r>
+        <w:rPr>
+          <w:bCs/>
+        </w:rPr>
+        <w:t>Parameters:</w:t>
+      </w:r>
+    </w:p>
+    <w:p>
+      <w:pPr>
+        <w:numPr>
+          <w:ilvl w:val="1"/>
+          <w:numId w:val="30"/>
+        </w:numPr>
+      </w:pPr>
+      <w:r>
+        <w:rPr>
+          <w:b/>
+          <w:bCs/>
+        </w:rPr>
+        <w:t>“</w:t>
+      </w:r>
+      <w:r>
+        <w:rPr>
+          <w:b/>
+          <w:bCs/>
+        </w:rPr>
+        <w:t>directory</w:t>
+      </w:r>
+      <w:r>
+        <w:rPr>
+          <w:b/>
+          <w:bCs/>
+        </w:rPr>
+        <w:t>” =</w:t>
+      </w:r>
+      <w:r>
+        <w:t xml:space="preserve"> </w:t>
+      </w:r>
+      <w:r>
+        <w:t>target directory of media</w:t>
+      </w:r>
+    </w:p>
+    <w:p>
+      <w:pPr>
+        <w:numPr>
+          <w:ilvl w:val="1"/>
+          <w:numId w:val="30"/>
+        </w:numPr>
+      </w:pPr>
+      <w:r>
+        <w:rPr>
+          <w:b/>
+          <w:bCs/>
+        </w:rPr>
+        <w:t>“argument file</w:t>
+      </w:r>
+      <w:r>
+        <w:rPr>
+          <w:b/>
+          <w:bCs/>
+        </w:rPr>
+        <w:t xml:space="preserve">” = </w:t>
+      </w:r>
+      <w:r>
+        <w:t>name of CSV containing  argument values associated with the operation.</w:t>
+      </w:r>
+    </w:p>
+    <w:p>
+      <w:pPr>
+        <w:numPr>
+          <w:ilvl w:val="1"/>
+          <w:numId w:val="30"/>
+        </w:numPr>
+      </w:pPr>
+      <w:r>
+        <w:rPr>
+          <w:b/>
+          <w:bCs/>
+        </w:rPr>
+        <w:t>“argument names” =</w:t>
+      </w:r>
+      <w:r>
+        <w:t xml:space="preserve"> </w:t>
+      </w:r>
+      <w:r>
+        <w:t>a list of argument names associated with columns 2 through N  of the argument file.  Column 1 is the media file name.</w:t>
+      </w:r>
+    </w:p>
+    <w:p>
+      <w:pPr>
+        <w:numPr>
+          <w:ilvl w:val="1"/>
+          <w:numId w:val="30"/>
+        </w:numPr>
+      </w:pPr>
+      <w:r>
+        <w:rPr>
+          <w:b/>
+          <w:bCs/>
+        </w:rPr>
+        <w:t xml:space="preserve">“op” = </w:t>
+      </w:r>
+      <w:r>
+        <w:t xml:space="preserve">  </w:t>
+      </w:r>
+      <w:r>
+        <w:t>the JT operation name</w:t>
+      </w:r>
+    </w:p>
+    <w:p>
+      <w:pPr>
+        <w:numPr>
+          <w:ilvl w:val="1"/>
+          <w:numId w:val="30"/>
+        </w:numPr>
+      </w:pPr>
+      <w:r>
+        <w:rPr>
+          <w:b/>
+          <w:bCs/>
+        </w:rPr>
+        <w:lastRenderedPageBreak/>
+        <w:t xml:space="preserve">“software” = </w:t>
+      </w:r>
+      <w:r>
+        <w:t xml:space="preserve">  </w:t>
+      </w:r>
+      <w:r>
+        <w:t>the software used to create the target files</w:t>
+      </w:r>
+    </w:p>
+    <w:p>
+      <w:pPr>
+        <w:numPr>
+          <w:ilvl w:val="1"/>
+          <w:numId w:val="30"/>
+        </w:numPr>
+      </w:pPr>
+      <w:r>
+        <w:rPr>
+          <w:b/>
+          <w:bCs/>
+        </w:rPr>
+        <w:t xml:space="preserve">“software version” = </w:t>
+      </w:r>
+      <w:r>
+        <w:t xml:space="preserve">  </w:t>
+      </w:r>
+      <w:r>
+        <w:t>the version  of the</w:t>
+      </w:r>
+      <w:r>
+        <w:t xml:space="preserve"> </w:t>
+      </w:r>
+      <w:r>
+        <w:t>software used to create the target files</w:t>
+      </w:r>
+    </w:p>
+    <w:p>
+      <w:pPr>
+        <w:numPr>
+          <w:ilvl w:val="1"/>
+          <w:numId w:val="30"/>
+        </w:numPr>
+      </w:pPr>
+      <w:r>
+        <w:rPr>
+          <w:b/>
+          <w:bCs/>
+        </w:rPr>
+        <w:t>“description” =</w:t>
+      </w:r>
+      <w:r>
+        <w:t xml:space="preserve"> </w:t>
+      </w:r>
+      <w:r>
+        <w:t>the description</w:t>
+      </w:r>
+      <w:r>
+        <w:t xml:space="preserve"> of the software opera</w:t>
+      </w:r>
+      <w:r>
+        <w:t xml:space="preserve">tion </w:t>
+      </w:r>
+    </w:p>
+    <w:p>
+      <w:pPr>
+        <w:ind w:left="1440"/>
+      </w:pPr>
+    </w:p>
+    <w:p>
+      <w:r>
+        <w:t xml:space="preserve"> Example Description:</w:t>
+      </w:r>
+    </w:p>
+    <w:p/>
+    <w:p>
+      <w:pPr>
+        <w:pStyle w:val="Code"/>
+        <w:ind w:left="504"/>
+      </w:pPr>
+      <w:r>
+        <w:br/>
+        <w:t>{</w:t>
+      </w:r>
+      <w:r>
+        <w:br/>
+        <w:t xml:space="preserve">  </w:t>
+      </w:r>
+      <w:r>
+        <w:rPr>
+          <w:color w:val="660E7A"/>
+        </w:rPr>
+        <w:t>"op_type"</w:t>
+      </w:r>
+      <w:r>
+        <w:t>: "PreProcessedMediaOperation",</w:t>
+      </w:r>
+      <w:r>
+        <w:br/>
+        <w:t xml:space="preserve">  </w:t>
+      </w:r>
+      <w:r>
+        <w:rPr>
+          <w:color w:val="660E7A"/>
+        </w:rPr>
+        <w:t>"argument file"</w:t>
+      </w:r>
+      <w:r>
+        <w:t>: "arguments.csv",</w:t>
+      </w:r>
+      <w:r>
+        <w:br/>
+        <w:t xml:space="preserve">  </w:t>
+      </w:r>
+      <w:r>
+        <w:rPr>
+          <w:color w:val="660E7A"/>
+        </w:rPr>
+        <w:t>"argument names"</w:t>
+      </w:r>
+      <w:r>
+        <w:t>: ["Image Rotated","Bits per Channel"],</w:t>
+      </w:r>
+      <w:r>
+        <w:br/>
+        <w:t xml:space="preserve">  </w:t>
+      </w:r>
+      <w:r>
+        <w:rPr>
+          <w:color w:val="660E7A"/>
+        </w:rPr>
+        <w:t>"directory"</w:t>
+      </w:r>
+      <w:r>
+        <w:t>:"results",</w:t>
+      </w:r>
+      <w:r>
+        <w:br/>
+        <w:t xml:space="preserve">  </w:t>
+      </w:r>
+      <w:r>
+        <w:rPr>
+          <w:color w:val="660E7A"/>
+        </w:rPr>
+        <w:t>"op"</w:t>
+      </w:r>
+      <w:r>
+        <w:t>: "OutputPng",</w:t>
+      </w:r>
+      <w:r>
+        <w:br/>
+        <w:t xml:space="preserve">  </w:t>
+      </w:r>
+      <w:r>
+        <w:rPr>
+          <w:color w:val="660E7A"/>
+        </w:rPr>
+        <w:t>"category"</w:t>
+      </w:r>
+      <w:r>
+        <w:t>: "Output",</w:t>
+      </w:r>
+      <w:r>
+        <w:br/>
+        <w:t xml:space="preserve">  </w:t>
+      </w:r>
+      <w:r>
+        <w:rPr>
+          <w:color w:val="660E7A"/>
+        </w:rPr>
+        <w:t>"software"</w:t>
+      </w:r>
+      <w:r>
+        <w:t>: "opencv",</w:t>
+      </w:r>
+      <w:r>
+        <w:br/>
+        <w:t xml:space="preserve">  </w:t>
+      </w:r>
+      <w:r>
+        <w:rPr>
+          <w:color w:val="660E7A"/>
+        </w:rPr>
+        <w:t>"software version"</w:t>
+      </w:r>
+      <w:r>
+        <w:t>: "3.3.0",</w:t>
+      </w:r>
+      <w:r>
+        <w:br/>
+        <w:t xml:space="preserve">  </w:t>
+      </w:r>
+      <w:r>
+        <w:rPr>
+          <w:color w:val="660E7A"/>
+        </w:rPr>
+        <w:t>"description"</w:t>
+      </w:r>
+      <w:r>
+        <w:t>:"output png",</w:t>
+      </w:r>
+      <w:r>
+        <w:br/>
+        <w:t xml:space="preserve">  </w:t>
+      </w:r>
+      <w:r>
+        <w:rPr>
+          <w:color w:val="660E7A"/>
+        </w:rPr>
+        <w:t>"id"</w:t>
+      </w:r>
+      <w:r>
+        <w:t>: "1"</w:t>
+      </w:r>
+      <w:r>
+        <w:br/>
+        <w:t>}</w:t>
+      </w:r>
+    </w:p>
+    <w:p/>
+    <w:p>
+      <w:r>
+        <w:t>Example CSV:</w:t>
+      </w:r>
+    </w:p>
+    <w:p/>
+    <w:p>
+      <w:pPr>
+        <w:pStyle w:val="Code"/>
+        <w:ind w:left="504"/>
+      </w:pPr>
+      <w:r>
+        <w:t>image.png,yes,16</w:t>
+      </w:r>
+    </w:p>
+    <w:p/>
+    <w:p>
+      <w:pPr>
         <w:pStyle w:val="Heading2"/>
       </w:pPr>
-      <w:bookmarkStart w:id="9" w:name="_Toc362796522"/>
+      <w:bookmarkStart w:id="10" w:name="_Toc362796522"/>
       <w:r>
         <w:t>Plugin Review</w:t>
       </w:r>
-      <w:bookmarkEnd w:id="9"/>
+      <w:bookmarkEnd w:id="10"/>
     </w:p>
     <w:p>
       <w:pPr>
@@ -3399,11 +3855,11 @@
       <w:pPr>
         <w:pStyle w:val="Heading2"/>
       </w:pPr>
-      <w:bookmarkStart w:id="10" w:name="_Toc362796523"/>
+      <w:bookmarkStart w:id="11" w:name="_Toc362796523"/>
       <w:r>
         <w:t>Argument Types</w:t>
       </w:r>
-      <w:bookmarkEnd w:id="10"/>
+      <w:bookmarkEnd w:id="11"/>
     </w:p>
     <w:p>
       <w:r>
@@ -3489,6 +3945,12 @@
           <w:lang w:val="de-DE"/>
         </w:rPr>
         <w:br/>
+      </w:r>
+      <w:r>
+        <w:rPr>
+          <w:lang w:val="de-DE"/>
+        </w:rPr>
+        <w:lastRenderedPageBreak/>
         <w:t xml:space="preserve">                 </w:t>
       </w:r>
       <w:r>
@@ -3587,12 +4049,6 @@
           <w:lang w:val="de-DE"/>
         </w:rPr>
         <w:br/>
-      </w:r>
-      <w:r>
-        <w:rPr>
-          <w:lang w:val="de-DE"/>
-        </w:rPr>
-        <w:lastRenderedPageBreak/>
         <w:t xml:space="preserve">                 </w:t>
       </w:r>
       <w:r>
@@ -4226,6 +4682,7 @@
           <w:bCs/>
           <w:lang w:val="de-DE"/>
         </w:rPr>
+        <w:lastRenderedPageBreak/>
         <w:t>plugin=</w:t>
       </w:r>
       <w:r>
@@ -4272,7 +4729,6 @@
         <w:rPr>
           <w:lang w:val="de-DE"/>
         </w:rPr>
-        <w:lastRenderedPageBreak/>
         <w:t xml:space="preserve"> </w:t>
       </w:r>
       <w:r>
@@ -4502,11 +4958,11 @@
       <w:pPr>
         <w:pStyle w:val="Heading2"/>
       </w:pPr>
-      <w:bookmarkStart w:id="11" w:name="_Toc362796524"/>
+      <w:bookmarkStart w:id="12" w:name="_Toc362796524"/>
       <w:r>
         <w:t>Using the InputMaskPlugin</w:t>
       </w:r>
-      <w:bookmarkEnd w:id="11"/>
+      <w:bookmarkEnd w:id="12"/>
     </w:p>
     <w:p/>
     <w:p>
@@ -4597,7 +5053,7 @@
       <w:pPr>
         <w:pStyle w:val="Caption"/>
       </w:pPr>
-      <w:bookmarkStart w:id="12" w:name="_Toc362796514"/>
+      <w:bookmarkStart w:id="13" w:name="_Toc362796514"/>
       <w:r>
         <w:t xml:space="preserve">Figure </w:t>
       </w:r>
@@ -4612,28 +5068,28 @@
       <w:r>
         <w:t xml:space="preserve"> InputMaskPlugin Process Specification</w:t>
       </w:r>
-      <w:bookmarkEnd w:id="12"/>
+      <w:bookmarkEnd w:id="13"/>
     </w:p>
     <w:p>
       <w:pPr>
         <w:pStyle w:val="Heading2"/>
       </w:pPr>
-      <w:bookmarkStart w:id="13" w:name="_Toc362796525"/>
+      <w:bookmarkStart w:id="14" w:name="_Toc362796525"/>
       <w:r>
         <w:lastRenderedPageBreak/>
         <w:t>Critical Plugins</w:t>
       </w:r>
-      <w:bookmarkEnd w:id="13"/>
+      <w:bookmarkEnd w:id="14"/>
     </w:p>
     <w:p>
       <w:pPr>
         <w:pStyle w:val="Heading3"/>
       </w:pPr>
-      <w:bookmarkStart w:id="14" w:name="_Toc362796526"/>
+      <w:bookmarkStart w:id="15" w:name="_Toc362796526"/>
       <w:r>
         <w:t>Select Region</w:t>
       </w:r>
-      <w:bookmarkEnd w:id="14"/>
+      <w:bookmarkEnd w:id="15"/>
     </w:p>
     <w:p>
       <w:r>
@@ -5845,11 +6301,11 @@
       <w:pPr>
         <w:pStyle w:val="Heading3"/>
       </w:pPr>
-      <w:bookmarkStart w:id="15" w:name="_Toc362796527"/>
+      <w:bookmarkStart w:id="16" w:name="_Toc362796527"/>
       <w:r>
         <w:t>Paste Splice</w:t>
       </w:r>
-      <w:bookmarkEnd w:id="15"/>
+      <w:bookmarkEnd w:id="16"/>
     </w:p>
     <w:p/>
     <w:p>
@@ -6486,11 +6942,11 @@
       <w:pPr>
         <w:pStyle w:val="Heading3"/>
       </w:pPr>
-      <w:bookmarkStart w:id="16" w:name="_Toc362796528"/>
+      <w:bookmarkStart w:id="17" w:name="_Toc362796528"/>
       <w:r>
         <w:t>Pre Segmented Images</w:t>
       </w:r>
-      <w:bookmarkEnd w:id="16"/>
+      <w:bookmarkEnd w:id="17"/>
     </w:p>
     <w:p>
       <w:r>
@@ -6709,11 +7165,11 @@
       <w:pPr>
         <w:pStyle w:val="Heading3"/>
       </w:pPr>
-      <w:bookmarkStart w:id="17" w:name="_Toc362796529"/>
+      <w:bookmarkStart w:id="18" w:name="_Toc362796529"/>
       <w:r>
         <w:t>Design Paste Clone</w:t>
       </w:r>
-      <w:bookmarkEnd w:id="17"/>
+      <w:bookmarkEnd w:id="18"/>
     </w:p>
     <w:p>
       <w:r>
@@ -7376,11 +7832,11 @@
       <w:pPr>
         <w:pStyle w:val="Heading2"/>
       </w:pPr>
-      <w:bookmarkStart w:id="18" w:name="_Toc362796530"/>
+      <w:bookmarkStart w:id="19" w:name="_Toc362796530"/>
       <w:r>
         <w:t>Permutations</w:t>
       </w:r>
-      <w:bookmarkEnd w:id="18"/>
+      <w:bookmarkEnd w:id="19"/>
     </w:p>
     <w:p>
       <w:r>
@@ -9425,11 +9881,11 @@
       <w:pPr>
         <w:pStyle w:val="Heading3"/>
       </w:pPr>
-      <w:bookmarkStart w:id="19" w:name="_Toc362796531"/>
+      <w:bookmarkStart w:id="20" w:name="_Toc362796531"/>
       <w:r>
         <w:t>Saving State</w:t>
       </w:r>
-      <w:bookmarkEnd w:id="19"/>
+      <w:bookmarkEnd w:id="20"/>
     </w:p>
     <w:p>
       <w:r>
@@ -9446,11 +9902,11 @@
       <w:pPr>
         <w:pStyle w:val="Heading2"/>
       </w:pPr>
-      <w:bookmarkStart w:id="20" w:name="_Ref367024828"/>
+      <w:bookmarkStart w:id="21" w:name="_Ref367024828"/>
       <w:r>
         <w:t>Custom Initializers</w:t>
       </w:r>
-      <w:bookmarkEnd w:id="20"/>
+      <w:bookmarkEnd w:id="21"/>
     </w:p>
     <w:p>
       <w:r>
@@ -9585,7 +10041,7 @@
       <w:r>
         <w:t>MSCOCO (</w:t>
       </w:r>
-      <w:hyperlink r:id="rId25" w:history="1">
+      <w:hyperlink r:id="rId25" w:anchor="home" w:history="1">
         <w:r>
           <w:rPr>
             <w:rStyle w:val="Hyperlink"/>
@@ -9678,8 +10134,8 @@
       </w:r>
     </w:p>
     <w:p>
-      <w:bookmarkStart w:id="21" w:name="_Toc362796532"/>
-      <w:bookmarkStart w:id="22" w:name="_Toc456792463"/>
+      <w:bookmarkStart w:id="22" w:name="_Toc362796532"/>
+      <w:bookmarkStart w:id="23" w:name="_Toc456792463"/>
       <w:r>
         <w:t>Once installed, the batch project can initialize the COCO system with a custom initializer and the location of the annotations file for each of the COCO images being used in the project.</w:t>
       </w:r>
@@ -9931,10 +10387,7 @@
         <w:t>MaskSelector</w:t>
       </w:r>
     </w:p>
-    <w:p>
-      <w:bookmarkStart w:id="23" w:name="_GoBack"/>
-      <w:bookmarkEnd w:id="23"/>
-    </w:p>
+    <w:p/>
     <w:p>
       <w:pPr>
         <w:pStyle w:val="Heading3"/>
@@ -10002,7 +10455,7 @@
       <w:r>
         <w:t>Example</w:t>
       </w:r>
-      <w:bookmarkEnd w:id="21"/>
+      <w:bookmarkEnd w:id="22"/>
     </w:p>
     <w:p>
       <w:r>
@@ -11163,7 +11616,11 @@
         <w:t xml:space="preserve"> possi</w:t>
       </w:r>
       <w:r>
-        <w:t>ble values starting positions (crop_x and crop_y</w:t>
+        <w:t xml:space="preserve">ble values </w:t>
+      </w:r>
+      <w:r>
+        <w:lastRenderedPageBreak/>
+        <w:t>starting positions (crop_x and crop_y</w:t>
       </w:r>
       <w:r>
         <w:t>) on 8 bit increments given the shape of the image</w:t>
@@ -11172,11 +11629,7 @@
         <w:t>.</w:t>
       </w:r>
       <w:r>
-        <w:t xml:space="preserve">  The </w:t>
-      </w:r>
-      <w:r>
-        <w:lastRenderedPageBreak/>
-        <w:t xml:space="preserve">crop_x and crop_y are parameter specifics as they would appear in a plugin argument specification </w:t>
+        <w:t xml:space="preserve">  The crop_x and crop_y are parameter specifics as they would appear in a plugin argument specification </w:t>
       </w:r>
     </w:p>
     <w:p>
@@ -12473,6 +12926,7 @@
           <w:rFonts w:asciiTheme="minorHAnsi" w:hAnsiTheme="minorHAnsi" w:cs="Menlo Regular"/>
           <w:color w:val="000000" w:themeColor="text1"/>
         </w:rPr>
+        <w:lastRenderedPageBreak/>
         <w:t>}</w:t>
       </w:r>
     </w:p>
@@ -12561,7 +13015,7 @@
       <w:r>
         <w:t>threads 1</w:t>
       </w:r>
-      <w:bookmarkEnd w:id="22"/>
+      <w:bookmarkEnd w:id="23"/>
     </w:p>
     <w:p>
       <w:pPr>
@@ -12823,7 +13277,6 @@
         <w:pStyle w:val="Heading3"/>
       </w:pPr>
       <w:r>
-        <w:lastRenderedPageBreak/>
         <w:t>Running an extension</w:t>
       </w:r>
     </w:p>
@@ -13242,13 +13695,13 @@
       </w:r>
       <w:r>
         <w:br/>
+      </w:r>
+      <w:r>
+        <w:lastRenderedPageBreak/>
         <w:t xml:space="preserve">        "smallh": {</w:t>
       </w:r>
       <w:r>
         <w:br/>
-      </w:r>
-      <w:r>
-        <w:lastRenderedPageBreak/>
         <w:t xml:space="preserve">          "type": </w:t>
       </w:r>
       <w:r>
@@ -13812,7 +14265,7 @@
         <w:rStyle w:val="PageNumber"/>
         <w:noProof/>
       </w:rPr>
-      <w:t>15</w:t>
+      <w:t>6</w:t>
     </w:r>
     <w:r>
       <w:rPr>
@@ -13860,7 +14313,7 @@
         <w:rStyle w:val="PageNumber"/>
         <w:noProof/>
       </w:rPr>
-      <w:t>1</w:t>
+      <w:t>i</w:t>
     </w:r>
     <w:r>
       <w:rPr>
@@ -22234,7 +22687,7 @@
   <a:extraClrSchemeLst/>
   <a:extLst>
     <a:ext uri="{05A4C25C-085E-4340-85A3-A5531E510DB2}">
-      <thm15:themeFamily xmlns:thm15="http://schemas.microsoft.com/office/thememl/2012/main" xmlns="" name="Office Theme" id="{62F939B6-93AF-4DB8-9C6B-D6C7DFDC589F}" vid="{4A3C46E8-61CC-4603-A589-7422A47A8E4A}"/>
+      <thm15:themeFamily xmlns="" xmlns:thm15="http://schemas.microsoft.com/office/thememl/2012/main" name="Office Theme" id="{62F939B6-93AF-4DB8-9C6B-D6C7DFDC589F}" vid="{4A3C46E8-61CC-4603-A589-7422A47A8E4A}"/>
     </a:ext>
   </a:extLst>
 </a:theme>
@@ -22404,7 +22857,7 @@
 </file>
 
 <file path=customXml/itemProps5.xml><?xml version="1.0" encoding="utf-8"?>
-<ds:datastoreItem xmlns:ds="http://schemas.openxmlformats.org/officeDocument/2006/customXml" ds:itemID="{31A4235E-B7C5-F848-B758-76B892BD86F8}">
+<ds:datastoreItem xmlns:ds="http://schemas.openxmlformats.org/officeDocument/2006/customXml" ds:itemID="{C77BE783-9188-674C-BB05-77F460FF37AD}">
   <ds:schemaRefs>
     <ds:schemaRef ds:uri="http://schemas.openxmlformats.org/officeDocument/2006/bibliography"/>
   </ds:schemaRefs>

</xml_diff>

<commit_message>
JPEG 2000 Assertion failure fix
Optical Flow Plugins

Support Zip of Raw Files

Introduced 'local' flag for Transform Rotate

Add Audio Plugins
</commit_message>
<xml_diff>
--- a/doc/MediForJournalingTool-Batch-public.docx
+++ b/doc/MediForJournalingTool-Batch-public.docx
@@ -2477,14 +2477,27 @@
       <w:r>
         <w:t xml:space="preserve">Figure </w:t>
       </w:r>
-      <w:fldSimple w:instr=" SEQ Figure \* ARABIC ">
-        <w:r>
-          <w:rPr>
-            <w:noProof/>
-          </w:rPr>
-          <w:t>1</w:t>
-        </w:r>
-      </w:fldSimple>
+      <w:r>
+        <w:fldChar w:fldCharType="begin"/>
+      </w:r>
+      <w:r>
+        <w:instrText xml:space="preserve"> SEQ Figure \* ARABIC </w:instrText>
+      </w:r>
+      <w:r>
+        <w:fldChar w:fldCharType="separate"/>
+      </w:r>
+      <w:r>
+        <w:rPr>
+          <w:noProof/>
+        </w:rPr>
+        <w:t>1</w:t>
+      </w:r>
+      <w:r>
+        <w:rPr>
+          <w:noProof/>
+        </w:rPr>
+        <w:fldChar w:fldCharType="end"/>
+      </w:r>
       <w:r>
         <w:t xml:space="preserve"> Example Specification Layout</w:t>
       </w:r>
@@ -2707,7 +2720,26 @@
         <w:rPr>
           <w:bCs/>
         </w:rPr>
-        <w:t>Select an image from a pool of images maintained in a directory.  The base selection provides a single image used to start a new project. The selected image provides the name of the project. The image is expected to serve as a (the) base image for the project that is to be manipulated.  There must be one and only one BaseSelection node; it must not have any predecessor nodes.</w:t>
+        <w:t>Select an image from a pool of images maintained in a directory.</w:t>
+      </w:r>
+      <w:r>
+        <w:rPr>
+          <w:bCs/>
+        </w:rPr>
+        <w:t xml:space="preserve">  </w:t>
+      </w:r>
+      <w:r>
+        <w:rPr>
+          <w:bCs/>
+          <w:u w:val="single"/>
+        </w:rPr>
+        <w:t>The directory should only contain images for selection.</w:t>
+      </w:r>
+      <w:r>
+        <w:rPr>
+          <w:bCs/>
+        </w:rPr>
+        <w:t xml:space="preserve">  The base selection provides a single image used to start a new project. The selected image provides the name of the project. The image is expected to serve as a (the) base image for the project that is to be manipulated.  There must be one and only one BaseSelection node; it must not have any predecessor nodes.</w:t>
       </w:r>
     </w:p>
     <w:p/>
@@ -2742,6 +2774,18 @@
       <w:r>
         <w:t xml:space="preserve"> = a directory of a pool of images to select from (randomly)</w:t>
       </w:r>
+      <w:r>
+        <w:t xml:space="preserve">.  The directory should ONLY contain images.  If directory contains more than image files, then either add the files to NOT select in the picklist file OR set the </w:t>
+      </w:r>
+      <w:r>
+        <w:rPr>
+          <w:i/>
+        </w:rPr>
+        <w:t>filestypes</w:t>
+      </w:r>
+      <w:r>
+        <w:t xml:space="preserve"> parameter.</w:t>
+      </w:r>
     </w:p>
     <w:p>
       <w:pPr>
@@ -2755,13 +2799,13 @@
           <w:b/>
           <w:bCs/>
         </w:rPr>
-        <w:t>"picklist"</w:t>
-      </w:r>
-      <w:r>
-        <w:t>: an in memory structure tracking the names of image files already picked from projects to prevent  future selection. A file is created with the same name in the ‘working directory’, retaining the pick list selection across multiple independent and sequential batch runs.</w:t>
-      </w:r>
-      <w:r>
-        <w:t xml:space="preserve">  In absence, the file with the same node as the node identifier is used to maintain the picklist, thus forcing the picklist to be unique to a single node.</w:t>
+        <w:t xml:space="preserve">“filetypes” = </w:t>
+      </w:r>
+      <w:r>
+        <w:rPr>
+          <w:bCs/>
+        </w:rPr>
+        <w:t>optional list of file suffixes to search in the image directory (e.g.[‘jpg’,’tiff’])</w:t>
       </w:r>
     </w:p>
     <w:p>
@@ -2776,19 +2820,17 @@
           <w:b/>
           <w:bCs/>
         </w:rPr>
-        <w:t xml:space="preserve">“permutegroup” = </w:t>
-      </w:r>
-      <w:r>
-        <w:rPr>
-          <w:bCs/>
-        </w:rPr>
-        <w:t>those parameters sharing the same permutegroup are organized into a group to form permutations of all possible parameter values</w:t>
-      </w:r>
-      <w:r>
-        <w:t>.</w:t>
-      </w:r>
-      <w:r>
-        <w:t xml:space="preserve">  Thus, a single image can be used to produce multiple projects, each with variations to the results of the plugins in response to the different parameters provided.</w:t>
+        <w:t>"picklist"</w:t>
+      </w:r>
+      <w:r>
+        <w:t>: an in memory structure tracking the names of image files already picked from projects to prevent  future selection. A file is created with the same name in the ‘working directory’, retaining the pick list selection across multiple independent and sequential batch runs.</w:t>
+      </w:r>
+      <w:r>
+        <w:t xml:space="preserve">  In absence, the file with the same node as </w:t>
+      </w:r>
+      <w:r>
+        <w:lastRenderedPageBreak/>
+        <w:t>the node identifier is used to maintain the picklist, thus forcing the picklist to be unique to a single node.</w:t>
       </w:r>
     </w:p>
     <w:p>
@@ -2803,7 +2845,33 @@
           <w:b/>
           <w:bCs/>
         </w:rPr>
-        <w:lastRenderedPageBreak/>
+        <w:t xml:space="preserve">“permutegroup” = </w:t>
+      </w:r>
+      <w:r>
+        <w:rPr>
+          <w:bCs/>
+        </w:rPr>
+        <w:t>those parameters sharing the same permutegroup are organized into a group to form permutations of all possible parameter values</w:t>
+      </w:r>
+      <w:r>
+        <w:t>.</w:t>
+      </w:r>
+      <w:r>
+        <w:t xml:space="preserve">  Thus, a single image can be used to produce multiple projects, each with variations to the results of the plugins in response to the different parameters provided.</w:t>
+      </w:r>
+    </w:p>
+    <w:p>
+      <w:pPr>
+        <w:numPr>
+          <w:ilvl w:val="1"/>
+          <w:numId w:val="28"/>
+        </w:numPr>
+      </w:pPr>
+      <w:r>
+        <w:rPr>
+          <w:b/>
+          <w:bCs/>
+        </w:rPr>
         <w:t xml:space="preserve">‘timestamp name’ = </w:t>
       </w:r>
       <w:r>
@@ -3065,6 +3133,7 @@
           <w:b/>
           <w:bCs/>
         </w:rPr>
+        <w:lastRenderedPageBreak/>
         <w:t xml:space="preserve">“arguments” = </w:t>
       </w:r>
       <w:r>
@@ -3136,11 +3205,7 @@
         <w:t xml:space="preserve"> an </w:t>
       </w:r>
       <w:r>
-        <w:t xml:space="preserve">the file name of a select image.  The plugin MUST return, as one its key/values in the result, a key of ‘file’ with a value of the full path name of an image to be </w:t>
-      </w:r>
-      <w:r>
-        <w:lastRenderedPageBreak/>
-        <w:t>added to the project.  For example: {‘file’:’/mnt/data/img123.jpg’}</w:t>
+        <w:t>the file name of a select image.  The plugin MUST return, as one its key/values in the result, a key of ‘file’ with a value of the full path name of an image to be added to the project.  For example: {‘file’:’/mnt/data/img123.jpg’}</w:t>
       </w:r>
       <w:r>
         <w:t>.  The plugin operation must dependent directly or indirectly to a BaseSelection or NodeAttachment node.</w:t>
@@ -3346,10 +3411,7 @@
         <w:t xml:space="preserve"> parameters.</w:t>
       </w:r>
     </w:p>
-    <w:p>
-      <w:bookmarkStart w:id="9" w:name="_GoBack"/>
-      <w:bookmarkEnd w:id="9"/>
-    </w:p>
+    <w:p/>
     <w:p>
       <w:r>
         <w:rPr>
@@ -3472,7 +3534,6 @@
           <w:b/>
           <w:bCs/>
         </w:rPr>
-        <w:lastRenderedPageBreak/>
         <w:t xml:space="preserve">“software” = </w:t>
       </w:r>
       <w:r>
@@ -3712,11 +3773,11 @@
       <w:pPr>
         <w:pStyle w:val="Heading2"/>
       </w:pPr>
-      <w:bookmarkStart w:id="10" w:name="_Toc362796522"/>
+      <w:bookmarkStart w:id="9" w:name="_Toc362796522"/>
       <w:r>
         <w:t>Plugin Review</w:t>
       </w:r>
-      <w:bookmarkEnd w:id="10"/>
+      <w:bookmarkEnd w:id="9"/>
     </w:p>
     <w:p>
       <w:pPr>
@@ -3855,11 +3916,12 @@
       <w:pPr>
         <w:pStyle w:val="Heading2"/>
       </w:pPr>
-      <w:bookmarkStart w:id="11" w:name="_Toc362796523"/>
-      <w:r>
+      <w:bookmarkStart w:id="10" w:name="_Toc362796523"/>
+      <w:r>
+        <w:lastRenderedPageBreak/>
         <w:t>Argument Types</w:t>
       </w:r>
-      <w:bookmarkEnd w:id="11"/>
+      <w:bookmarkEnd w:id="10"/>
     </w:p>
     <w:p>
       <w:r>
@@ -3945,12 +4007,6 @@
           <w:lang w:val="de-DE"/>
         </w:rPr>
         <w:br/>
-      </w:r>
-      <w:r>
-        <w:rPr>
-          <w:lang w:val="de-DE"/>
-        </w:rPr>
-        <w:lastRenderedPageBreak/>
         <w:t xml:space="preserve">                 </w:t>
       </w:r>
       <w:r>
@@ -4563,6 +4619,7 @@
         <w:rPr>
           <w:lang w:val="de-DE"/>
         </w:rPr>
+        <w:lastRenderedPageBreak/>
         <w:t xml:space="preserve">            </w:t>
       </w:r>
       <w:r>
@@ -4682,7 +4739,6 @@
           <w:bCs/>
           <w:lang w:val="de-DE"/>
         </w:rPr>
-        <w:lastRenderedPageBreak/>
         <w:t>plugin=</w:t>
       </w:r>
       <w:r>
@@ -4958,11 +5014,11 @@
       <w:pPr>
         <w:pStyle w:val="Heading2"/>
       </w:pPr>
-      <w:bookmarkStart w:id="12" w:name="_Toc362796524"/>
+      <w:bookmarkStart w:id="11" w:name="_Toc362796524"/>
       <w:r>
         <w:t>Using the InputMaskPlugin</w:t>
       </w:r>
-      <w:bookmarkEnd w:id="12"/>
+      <w:bookmarkEnd w:id="11"/>
     </w:p>
     <w:p/>
     <w:p>
@@ -4999,6 +5055,7 @@
         <w:rPr>
           <w:noProof/>
         </w:rPr>
+        <w:lastRenderedPageBreak/>
         <w:drawing>
           <wp:inline distT="0" distB="0" distL="0" distR="0" wp14:anchorId="6A7F7881" wp14:editId="43CB51A7">
             <wp:extent cx="5943600" cy="3000509"/>
@@ -5053,43 +5110,55 @@
       <w:pPr>
         <w:pStyle w:val="Caption"/>
       </w:pPr>
-      <w:bookmarkStart w:id="13" w:name="_Toc362796514"/>
+      <w:bookmarkStart w:id="12" w:name="_Toc362796514"/>
       <w:r>
         <w:t xml:space="preserve">Figure </w:t>
       </w:r>
-      <w:fldSimple w:instr=" SEQ Figure \* ARABIC ">
-        <w:r>
-          <w:rPr>
-            <w:noProof/>
-          </w:rPr>
-          <w:t>2</w:t>
-        </w:r>
-      </w:fldSimple>
+      <w:r>
+        <w:fldChar w:fldCharType="begin"/>
+      </w:r>
+      <w:r>
+        <w:instrText xml:space="preserve"> SEQ Figure \* ARABIC </w:instrText>
+      </w:r>
+      <w:r>
+        <w:fldChar w:fldCharType="separate"/>
+      </w:r>
+      <w:r>
+        <w:rPr>
+          <w:noProof/>
+        </w:rPr>
+        <w:t>2</w:t>
+      </w:r>
+      <w:r>
+        <w:rPr>
+          <w:noProof/>
+        </w:rPr>
+        <w:fldChar w:fldCharType="end"/>
+      </w:r>
       <w:r>
         <w:t xml:space="preserve"> InputMaskPlugin Process Specification</w:t>
       </w:r>
+      <w:bookmarkEnd w:id="12"/>
+    </w:p>
+    <w:p>
+      <w:pPr>
+        <w:pStyle w:val="Heading2"/>
+      </w:pPr>
+      <w:bookmarkStart w:id="13" w:name="_Toc362796525"/>
+      <w:r>
+        <w:t>Critical Plugins</w:t>
+      </w:r>
       <w:bookmarkEnd w:id="13"/>
     </w:p>
     <w:p>
       <w:pPr>
-        <w:pStyle w:val="Heading2"/>
-      </w:pPr>
-      <w:bookmarkStart w:id="14" w:name="_Toc362796525"/>
-      <w:r>
-        <w:lastRenderedPageBreak/>
-        <w:t>Critical Plugins</w:t>
+        <w:pStyle w:val="Heading3"/>
+      </w:pPr>
+      <w:bookmarkStart w:id="14" w:name="_Toc362796526"/>
+      <w:r>
+        <w:t>Select Region</w:t>
       </w:r>
       <w:bookmarkEnd w:id="14"/>
-    </w:p>
-    <w:p>
-      <w:pPr>
-        <w:pStyle w:val="Heading3"/>
-      </w:pPr>
-      <w:bookmarkStart w:id="15" w:name="_Toc362796526"/>
-      <w:r>
-        <w:t>Select Region</w:t>
-      </w:r>
-      <w:bookmarkEnd w:id="15"/>
     </w:p>
     <w:p>
       <w:r>
@@ -5389,6 +5458,14 @@
           <w:color w:val="000000" w:themeColor="text1"/>
         </w:rPr>
         <w:br/>
+      </w:r>
+      <w:r>
+        <w:rPr>
+          <w:rFonts w:asciiTheme="minorHAnsi" w:hAnsiTheme="minorHAnsi"/>
+          <w:b/>
+          <w:color w:val="000000" w:themeColor="text1"/>
+        </w:rPr>
+        <w:lastRenderedPageBreak/>
         <w:t xml:space="preserve">      </w:t>
       </w:r>
       <w:r>
@@ -6001,14 +6078,6 @@
           <w:color w:val="000000" w:themeColor="text1"/>
         </w:rPr>
         <w:br/>
-      </w:r>
-      <w:r>
-        <w:rPr>
-          <w:rFonts w:asciiTheme="minorHAnsi" w:hAnsiTheme="minorHAnsi"/>
-          <w:b/>
-          <w:color w:val="000000" w:themeColor="text1"/>
-        </w:rPr>
-        <w:lastRenderedPageBreak/>
         <w:t xml:space="preserve">      </w:t>
       </w:r>
       <w:r>
@@ -6301,15 +6370,16 @@
       <w:pPr>
         <w:pStyle w:val="Heading3"/>
       </w:pPr>
-      <w:bookmarkStart w:id="16" w:name="_Toc362796527"/>
+      <w:bookmarkStart w:id="15" w:name="_Toc362796527"/>
       <w:r>
         <w:t>Paste Splice</w:t>
       </w:r>
-      <w:bookmarkEnd w:id="16"/>
+      <w:bookmarkEnd w:id="15"/>
     </w:p>
     <w:p/>
     <w:p>
       <w:r>
+        <w:lastRenderedPageBreak/>
         <w:t xml:space="preserve">There are a number of plugins available to aid in Paste Splice.  The example project specification tests/batch_process.json under maskgen contains an example paste splice configuration. </w:t>
       </w:r>
     </w:p>
@@ -6710,14 +6780,6 @@
           <w:color w:val="000000" w:themeColor="text1"/>
         </w:rPr>
         <w:br/>
-      </w:r>
-      <w:r>
-        <w:rPr>
-          <w:rFonts w:asciiTheme="minorHAnsi" w:hAnsiTheme="minorHAnsi"/>
-          <w:b/>
-          <w:color w:val="000000" w:themeColor="text1"/>
-        </w:rPr>
-        <w:lastRenderedPageBreak/>
         <w:t xml:space="preserve">    </w:t>
       </w:r>
       <w:r>
@@ -6942,11 +7004,11 @@
       <w:pPr>
         <w:pStyle w:val="Heading3"/>
       </w:pPr>
-      <w:bookmarkStart w:id="17" w:name="_Toc362796528"/>
+      <w:bookmarkStart w:id="16" w:name="_Toc362796528"/>
       <w:r>
         <w:t>Pre Segmented Images</w:t>
       </w:r>
-      <w:bookmarkEnd w:id="17"/>
+      <w:bookmarkEnd w:id="16"/>
     </w:p>
     <w:p>
       <w:r>
@@ -7096,6 +7158,7 @@
     <w:p/>
     <w:p>
       <w:r>
+        <w:lastRenderedPageBreak/>
         <w:t xml:space="preserve">The arguments to the plugin </w:t>
       </w:r>
       <w:r>
@@ -7165,11 +7228,11 @@
       <w:pPr>
         <w:pStyle w:val="Heading3"/>
       </w:pPr>
-      <w:bookmarkStart w:id="18" w:name="_Toc362796529"/>
+      <w:bookmarkStart w:id="17" w:name="_Toc362796529"/>
       <w:r>
         <w:t>Design Paste Clone</w:t>
       </w:r>
-      <w:bookmarkEnd w:id="18"/>
+      <w:bookmarkEnd w:id="17"/>
     </w:p>
     <w:p>
       <w:r>
@@ -7287,7 +7350,6 @@
           <w:szCs w:val="20"/>
           <w:lang w:val="de-DE"/>
         </w:rPr>
-        <w:lastRenderedPageBreak/>
         <w:t xml:space="preserve">     </w:t>
       </w:r>
       <w:r>
@@ -7832,11 +7894,12 @@
       <w:pPr>
         <w:pStyle w:val="Heading2"/>
       </w:pPr>
-      <w:bookmarkStart w:id="19" w:name="_Toc362796530"/>
-      <w:r>
+      <w:bookmarkStart w:id="18" w:name="_Toc362796530"/>
+      <w:r>
+        <w:lastRenderedPageBreak/>
         <w:t>Permutations</w:t>
       </w:r>
-      <w:bookmarkEnd w:id="19"/>
+      <w:bookmarkEnd w:id="18"/>
     </w:p>
     <w:p>
       <w:r>
@@ -8555,7 +8618,6 @@
           <w:sz w:val="28"/>
           <w:szCs w:val="28"/>
         </w:rPr>
-        <w:lastRenderedPageBreak/>
         <w:t>The order of defining the parameters with the JSON file determines the order the parameters are adjusted across each project.   Consider two parameters</w:t>
       </w:r>
       <w:r>
@@ -9425,6 +9487,7 @@
           <w:sz w:val="28"/>
           <w:szCs w:val="28"/>
         </w:rPr>
+        <w:lastRenderedPageBreak/>
         <w:t>…</w:t>
       </w:r>
     </w:p>
@@ -9845,7 +9908,6 @@
           <w:rFonts w:asciiTheme="minorHAnsi" w:hAnsiTheme="minorHAnsi" w:cs="Menlo Regular"/>
           <w:color w:val="000000" w:themeColor="text1"/>
         </w:rPr>
-        <w:lastRenderedPageBreak/>
         <w:t xml:space="preserve">The image selection does </w:t>
       </w:r>
       <w:r>
@@ -9881,22 +9943,40 @@
       <w:pPr>
         <w:pStyle w:val="Heading3"/>
       </w:pPr>
-      <w:bookmarkStart w:id="20" w:name="_Toc362796531"/>
+      <w:bookmarkStart w:id="19" w:name="_Toc362796531"/>
       <w:r>
         <w:t>Saving State</w:t>
       </w:r>
+      <w:bookmarkEnd w:id="19"/>
+    </w:p>
+    <w:p>
+      <w:r>
+        <w:t>The state of all parameters that iterate as part of a permutation group is preserved in a separate files under the working directory.  Each parameter has its own state file containing the last known value.  Image selection state files contain all images used thus far.  The files are named using the node identification with the exception of Image selectors, which use the pick list name.</w:t>
+      </w:r>
+    </w:p>
+    <w:p>
+      <w:r>
+        <w:t>State saving helps recover where batch project left off in the case of a process failure.</w:t>
+      </w:r>
+    </w:p>
+    <w:p/>
+    <w:p>
+      <w:pPr>
+        <w:rPr>
+          <w:b/>
+          <w:i/>
+        </w:rPr>
+      </w:pPr>
+      <w:r>
+        <w:rPr>
+          <w:b/>
+          <w:i/>
+        </w:rPr>
+        <w:t>KEEP YOUR WORKING DIRECTORY SEPARATE FROM ALL OTHER DIRECTORIES.  IT IS NOT AN IMAGE POOL DIRECTORY.</w:t>
+      </w:r>
+      <w:bookmarkStart w:id="20" w:name="_GoBack"/>
       <w:bookmarkEnd w:id="20"/>
     </w:p>
-    <w:p>
-      <w:r>
-        <w:t>The state of all parameters that iterate as part of a permutation group is preserved in a separate files under the working directory.  Each parameter has its own state file containing the last known value.  Image selection state files contain all images used thus far.  The files are named using the node identification with the exception of Image selectors, which use the pick list name.</w:t>
-      </w:r>
-    </w:p>
-    <w:p>
-      <w:r>
-        <w:t>State saving helps recover where batch project left off in the case of a process failure.</w:t>
-      </w:r>
-    </w:p>
     <w:p/>
     <w:p>
       <w:pPr>
@@ -9931,6 +10011,7 @@
     <w:p/>
     <w:p>
       <w:r>
+        <w:lastRenderedPageBreak/>
         <w:t>An example function:</w:t>
       </w:r>
     </w:p>
@@ -10077,11 +10158,7 @@
         <w:t xml:space="preserve"> maskgen with other_plugins/Coco</w:t>
       </w:r>
       <w:r>
-        <w:t xml:space="preserve">MaskSelector.  The project should be installed separately as show below.  </w:t>
-      </w:r>
-      <w:r>
-        <w:lastRenderedPageBreak/>
-        <w:t>Once installed, the batch project may be used with COCO.  First, an initializer is used to initia</w:t>
+        <w:t>MaskSelector.  The project should be installed separately as show below.  Once installed, the batch project may be used with COCO.  First, an initializer is used to initia</w:t>
       </w:r>
       <w:r>
         <w:t>lize the COCO indices.  Second,</w:t>
@@ -10187,7 +10264,11 @@
     <w:p/>
     <w:p>
       <w:r>
-        <w:t xml:space="preserve">The CocoMaskSelector requires the COCO index and COCO instance.  The COCO Index is an add-on feature created during initialization that associates file name back to the COCO assigned image ID.  Since these instances are constructed at system initialization, they are located in the global state space and accessed with the variable type ‘global’.  </w:t>
+        <w:t xml:space="preserve">The CocoMaskSelector requires the COCO index and COCO instance.  The COCO Index is an add-on feature created during initialization that associates file name back to the COCO assigned </w:t>
+      </w:r>
+      <w:r>
+        <w:lastRenderedPageBreak/>
+        <w:t xml:space="preserve">image ID.  Since these instances are constructed at system initialization, they are located in the global state space and accessed with the variable type ‘global’.  </w:t>
       </w:r>
     </w:p>
     <w:p/>
@@ -10375,84 +10456,84 @@
         <w:pStyle w:val="Heading3"/>
       </w:pPr>
       <w:r>
+        <w:t>Example COCO Project</w:t>
+      </w:r>
+    </w:p>
+    <w:p>
+      <w:r>
+        <w:t>See maskgen/tests/other_plugins/Coco</w:t>
+      </w:r>
+      <w:r>
+        <w:t>MaskSelector</w:t>
+      </w:r>
+    </w:p>
+    <w:p/>
+    <w:p>
+      <w:pPr>
+        <w:pStyle w:val="Heading3"/>
+      </w:pPr>
+      <w:r>
+        <w:t>Pre-processing COCO Images</w:t>
+      </w:r>
+    </w:p>
+    <w:p>
+      <w:r>
+        <w:t xml:space="preserve">When using the area bounds as arguments to the CocoMaskSelector, it is recommended that images and the associated annotation file is trimmed to exclude any images that do not contain annotations meeting the given criteria.    A utility function under maskgen_coco project selects images from a directory, moving those images that meet the area constraints into another directory. If the source and target directories are the SAME, then the image is removed from the directory if does not meet the constraints.  The function also accepts a max count of images to select, thus creating smaller annotation files and image subsets. </w:t>
+      </w:r>
+    </w:p>
+    <w:p>
+      <w:pPr>
+        <w:pStyle w:val="Code"/>
+      </w:pPr>
+    </w:p>
+    <w:p>
+      <w:pPr>
+        <w:pStyle w:val="Code"/>
+      </w:pPr>
+      <w:r>
+        <w:t>import masgen_coco</w:t>
+      </w:r>
+    </w:p>
+    <w:p>
+      <w:pPr>
+        <w:pStyle w:val="Code"/>
+      </w:pPr>
+      <w:r>
+        <w:t>masgen_coco.moveValidImages('/Users/me/source',</w:t>
+      </w:r>
+      <w:r>
+        <w:t xml:space="preserve"> </w:t>
+      </w:r>
+      <w:r>
+        <w:t>'/Users/me/subset_images',</w:t>
+      </w:r>
+      <w:r>
+        <w:t xml:space="preserve"> </w:t>
+      </w:r>
+      <w:r>
+        <w:t>'/Users/me/instances_train2014.json',areaConstraint=(1024,8192),maxCount=30,</w:t>
+      </w:r>
+    </w:p>
+    <w:p>
+      <w:pPr>
+        <w:pStyle w:val="Code"/>
+      </w:pPr>
+      <w:r>
+        <w:t>newAnnotationPath='/Users/me/subject_annotations.json')</w:t>
+      </w:r>
+    </w:p>
+    <w:p>
+      <w:pPr>
+        <w:pStyle w:val="Code"/>
+      </w:pPr>
+    </w:p>
+    <w:p/>
+    <w:p>
+      <w:pPr>
+        <w:pStyle w:val="Heading1"/>
+      </w:pPr>
+      <w:r>
         <w:lastRenderedPageBreak/>
-        <w:t>Example COCO Project</w:t>
-      </w:r>
-    </w:p>
-    <w:p>
-      <w:r>
-        <w:t>See maskgen/tests/other_plugins/Coco</w:t>
-      </w:r>
-      <w:r>
-        <w:t>MaskSelector</w:t>
-      </w:r>
-    </w:p>
-    <w:p/>
-    <w:p>
-      <w:pPr>
-        <w:pStyle w:val="Heading3"/>
-      </w:pPr>
-      <w:r>
-        <w:t>Pre-processing COCO Images</w:t>
-      </w:r>
-    </w:p>
-    <w:p>
-      <w:r>
-        <w:t xml:space="preserve">When using the area bounds as arguments to the CocoMaskSelector, it is recommended that images and the associated annotation file is trimmed to exclude any images that do not contain annotations meeting the given criteria.    A utility function under maskgen_coco project selects images from a directory, moving those images that meet the area constraints into another directory. If the source and target directories are the SAME, then the image is removed from the directory if does not meet the constraints.  The function also accepts a max count of images to select, thus creating smaller annotation files and image subsets. </w:t>
-      </w:r>
-    </w:p>
-    <w:p>
-      <w:pPr>
-        <w:pStyle w:val="Code"/>
-      </w:pPr>
-    </w:p>
-    <w:p>
-      <w:pPr>
-        <w:pStyle w:val="Code"/>
-      </w:pPr>
-      <w:r>
-        <w:t>import masgen_coco</w:t>
-      </w:r>
-    </w:p>
-    <w:p>
-      <w:pPr>
-        <w:pStyle w:val="Code"/>
-      </w:pPr>
-      <w:r>
-        <w:t>masgen_coco.moveValidImages('/Users/me/source',</w:t>
-      </w:r>
-      <w:r>
-        <w:t xml:space="preserve"> </w:t>
-      </w:r>
-      <w:r>
-        <w:t>'/Users/me/subset_images',</w:t>
-      </w:r>
-      <w:r>
-        <w:t xml:space="preserve"> </w:t>
-      </w:r>
-      <w:r>
-        <w:t>'/Users/me/instances_train2014.json',areaConstraint=(1024,8192),maxCount=30,</w:t>
-      </w:r>
-    </w:p>
-    <w:p>
-      <w:pPr>
-        <w:pStyle w:val="Code"/>
-      </w:pPr>
-      <w:r>
-        <w:t>newAnnotationPath='/Users/me/subject_annotations.json')</w:t>
-      </w:r>
-    </w:p>
-    <w:p>
-      <w:pPr>
-        <w:pStyle w:val="Code"/>
-      </w:pPr>
-    </w:p>
-    <w:p/>
-    <w:p>
-      <w:pPr>
-        <w:pStyle w:val="Heading1"/>
-      </w:pPr>
-      <w:r>
         <w:t>Example</w:t>
       </w:r>
       <w:bookmarkEnd w:id="22"/>
@@ -10518,17 +10599,29 @@
       </w:pPr>
       <w:bookmarkStart w:id="24" w:name="_Toc362796515"/>
       <w:r>
-        <w:lastRenderedPageBreak/>
         <w:t xml:space="preserve">Figure </w:t>
       </w:r>
-      <w:fldSimple w:instr=" SEQ Figure \* ARABIC ">
-        <w:r>
-          <w:rPr>
-            <w:noProof/>
-          </w:rPr>
-          <w:t>3</w:t>
-        </w:r>
-      </w:fldSimple>
+      <w:r>
+        <w:fldChar w:fldCharType="begin"/>
+      </w:r>
+      <w:r>
+        <w:instrText xml:space="preserve"> SEQ Figure \* ARABIC </w:instrText>
+      </w:r>
+      <w:r>
+        <w:fldChar w:fldCharType="separate"/>
+      </w:r>
+      <w:r>
+        <w:rPr>
+          <w:noProof/>
+        </w:rPr>
+        <w:t>3</w:t>
+      </w:r>
+      <w:r>
+        <w:rPr>
+          <w:noProof/>
+        </w:rPr>
+        <w:fldChar w:fldCharType="end"/>
+      </w:r>
       <w:r>
         <w:t xml:space="preserve">  Example Specification with Sample Resulting Project</w:t>
       </w:r>
@@ -10923,7 +11016,11 @@
         <w:t>, there needs to be a way</w:t>
       </w:r>
       <w:r>
-        <w:t xml:space="preserve"> for the permutation groups to be set based on the </w:t>
+        <w:t xml:space="preserve"> </w:t>
+      </w:r>
+      <w:r>
+        <w:lastRenderedPageBreak/>
+        <w:t xml:space="preserve">for the permutation groups to be set based on the </w:t>
       </w:r>
       <w:r>
         <w:rPr>
@@ -11616,11 +11713,7 @@
         <w:t xml:space="preserve"> possi</w:t>
       </w:r>
       <w:r>
-        <w:t xml:space="preserve">ble values </w:t>
-      </w:r>
-      <w:r>
-        <w:lastRenderedPageBreak/>
-        <w:t>starting positions (crop_x and crop_y</w:t>
+        <w:t>ble values starting positions (crop_x and crop_y</w:t>
       </w:r>
       <w:r>
         <w:t>) on 8 bit increments given the shape of the image</w:t>
@@ -11851,6 +11944,7 @@
           <w:rFonts w:asciiTheme="minorHAnsi" w:hAnsiTheme="minorHAnsi" w:cs="Menlo Regular"/>
           <w:color w:val="000000" w:themeColor="text1"/>
         </w:rPr>
+        <w:lastRenderedPageBreak/>
         <w:t xml:space="preserve">  </w:t>
       </w:r>
       <w:r>
@@ -12926,7 +13020,6 @@
           <w:rFonts w:asciiTheme="minorHAnsi" w:hAnsiTheme="minorHAnsi" w:cs="Menlo Regular"/>
           <w:color w:val="000000" w:themeColor="text1"/>
         </w:rPr>
-        <w:lastRenderedPageBreak/>
         <w:t>}</w:t>
       </w:r>
     </w:p>
@@ -13091,6 +13184,7 @@
           <w:sz w:val="28"/>
           <w:szCs w:val="28"/>
         </w:rPr>
+        <w:lastRenderedPageBreak/>
         <w:t xml:space="preserve">The batch process tool is documented as part of the JT documentation.   To extend journals, one needs to consider (1) which node types to extend, called attachment points, and (2) what defines the extension.  A batch project specification defines the extension rules, leveraging all the capability of the batch project tool.  The specification has </w:t>
       </w:r>
       <w:r>
@@ -13409,6 +13503,9 @@
       </w:r>
       <w:r>
         <w:br/>
+      </w:r>
+      <w:r>
+        <w:lastRenderedPageBreak/>
         <w:t xml:space="preserve">    "technicalSummary" : </w:t>
       </w:r>
       <w:r>
@@ -13695,9 +13792,6 @@
       </w:r>
       <w:r>
         <w:br/>
-      </w:r>
-      <w:r>
-        <w:lastRenderedPageBreak/>
         <w:t xml:space="preserve">        "smallh": {</w:t>
       </w:r>
       <w:r>
@@ -13913,6 +14007,7 @@
         <w:rPr>
           <w:color w:val="008000"/>
         </w:rPr>
+        <w:lastRenderedPageBreak/>
         <w:br/>
         <w:t xml:space="preserve">        </w:t>
       </w:r>
@@ -14265,7 +14360,7 @@
         <w:rStyle w:val="PageNumber"/>
         <w:noProof/>
       </w:rPr>
-      <w:t>6</w:t>
+      <w:t>15</w:t>
     </w:r>
     <w:r>
       <w:rPr>
@@ -14313,7 +14408,7 @@
         <w:rStyle w:val="PageNumber"/>
         <w:noProof/>
       </w:rPr>
-      <w:t>i</w:t>
+      <w:t>1</w:t>
     </w:r>
     <w:r>
       <w:rPr>
@@ -22687,7 +22782,7 @@
   <a:extraClrSchemeLst/>
   <a:extLst>
     <a:ext uri="{05A4C25C-085E-4340-85A3-A5531E510DB2}">
-      <thm15:themeFamily xmlns="" xmlns:thm15="http://schemas.microsoft.com/office/thememl/2012/main" name="Office Theme" id="{62F939B6-93AF-4DB8-9C6B-D6C7DFDC589F}" vid="{4A3C46E8-61CC-4603-A589-7422A47A8E4A}"/>
+      <thm15:themeFamily xmlns:thm15="http://schemas.microsoft.com/office/thememl/2012/main" xmlns="" name="Office Theme" id="{62F939B6-93AF-4DB8-9C6B-D6C7DFDC589F}" vid="{4A3C46E8-61CC-4603-A589-7422A47A8E4A}"/>
     </a:ext>
   </a:extLst>
 </a:theme>
@@ -22857,7 +22952,7 @@
 </file>
 
 <file path=customXml/itemProps5.xml><?xml version="1.0" encoding="utf-8"?>
-<ds:datastoreItem xmlns:ds="http://schemas.openxmlformats.org/officeDocument/2006/customXml" ds:itemID="{C77BE783-9188-674C-BB05-77F460FF37AD}">
+<ds:datastoreItem xmlns:ds="http://schemas.openxmlformats.org/officeDocument/2006/customXml" ds:itemID="{607AB881-E947-444A-8A64-3B068C682830}">
   <ds:schemaRefs>
     <ds:schemaRef ds:uri="http://schemas.openxmlformats.org/officeDocument/2006/bibliography"/>
   </ds:schemaRefs>

</xml_diff>

<commit_message>
Batch Executor.  Fixed Select Composite Masks (inverted).  Added inverted option for input masks in batch.  Fixed the save permutation group in multiple thread case'
</commit_message>
<xml_diff>
--- a/doc/MediForJournalingTool-Batch-public.docx
+++ b/doc/MediForJournalingTool-Batch-public.docx
@@ -2477,27 +2477,14 @@
       <w:r>
         <w:t xml:space="preserve">Figure </w:t>
       </w:r>
-      <w:r>
-        <w:fldChar w:fldCharType="begin"/>
-      </w:r>
-      <w:r>
-        <w:instrText xml:space="preserve"> SEQ Figure \* ARABIC </w:instrText>
-      </w:r>
-      <w:r>
-        <w:fldChar w:fldCharType="separate"/>
-      </w:r>
-      <w:r>
-        <w:rPr>
-          <w:noProof/>
-        </w:rPr>
-        <w:t>1</w:t>
-      </w:r>
-      <w:r>
-        <w:rPr>
-          <w:noProof/>
-        </w:rPr>
-        <w:fldChar w:fldCharType="end"/>
-      </w:r>
+      <w:fldSimple w:instr=" SEQ Figure \* ARABIC ">
+        <w:r>
+          <w:rPr>
+            <w:noProof/>
+          </w:rPr>
+          <w:t>1</w:t>
+        </w:r>
+      </w:fldSimple>
       <w:r>
         <w:t xml:space="preserve"> Example Specification Layout</w:t>
       </w:r>
@@ -4206,10 +4193,21 @@
         </w:rPr>
         <w:t>.</w:t>
       </w:r>
+      <w:r>
+        <w:rPr>
+          <w:bCs/>
+        </w:rPr>
+        <w:t xml:space="preserve"> By default, change masks use high values to represent unchanged pixels.  Use the ‘invert’ option to use high values for changed pixels.</w:t>
+      </w:r>
+      <w:bookmarkStart w:id="11" w:name="_GoBack"/>
+      <w:bookmarkEnd w:id="11"/>
     </w:p>
     <w:p>
       <w:pPr>
         <w:ind w:left="360"/>
+        <w:rPr>
+          <w:lang w:val="de-DE"/>
+        </w:rPr>
       </w:pPr>
       <w:r>
         <w:rPr>
@@ -4223,6 +4221,41 @@
         </w:rPr>
         <w:br/>
         <w:t xml:space="preserve">    "type" : “mask",</w:t>
+      </w:r>
+    </w:p>
+    <w:p>
+      <w:pPr>
+        <w:ind w:left="360"/>
+      </w:pPr>
+      <w:r>
+        <w:rPr>
+          <w:lang w:val="de-DE"/>
+        </w:rPr>
+        <w:t xml:space="preserve">    </w:t>
+      </w:r>
+      <w:r>
+        <w:rPr>
+          <w:lang w:val="de-DE"/>
+        </w:rPr>
+        <w:t>"</w:t>
+      </w:r>
+      <w:r>
+        <w:rPr>
+          <w:lang w:val="de-DE"/>
+        </w:rPr>
+        <w:t>invert</w:t>
+      </w:r>
+      <w:r>
+        <w:rPr>
+          <w:lang w:val="de-DE"/>
+        </w:rPr>
+        <w:t xml:space="preserve">" : </w:t>
+      </w:r>
+      <w:r>
+        <w:rPr>
+          <w:lang w:val="de-DE"/>
+        </w:rPr>
+        <w:t>True,</w:t>
       </w:r>
       <w:r>
         <w:rPr>
@@ -4575,6 +4608,7 @@
         <w:rPr>
           <w:lang w:val="de-DE"/>
         </w:rPr>
+        <w:lastRenderedPageBreak/>
         <w:tab/>
       </w:r>
       <w:r>
@@ -4619,7 +4653,6 @@
         <w:rPr>
           <w:lang w:val="de-DE"/>
         </w:rPr>
-        <w:lastRenderedPageBreak/>
         <w:t xml:space="preserve">            </w:t>
       </w:r>
       <w:r>
@@ -5014,11 +5047,11 @@
       <w:pPr>
         <w:pStyle w:val="Heading2"/>
       </w:pPr>
-      <w:bookmarkStart w:id="11" w:name="_Toc362796524"/>
+      <w:bookmarkStart w:id="12" w:name="_Toc362796524"/>
       <w:r>
         <w:t>Using the InputMaskPlugin</w:t>
       </w:r>
-      <w:bookmarkEnd w:id="11"/>
+      <w:bookmarkEnd w:id="12"/>
     </w:p>
     <w:p/>
     <w:p>
@@ -5110,55 +5143,42 @@
       <w:pPr>
         <w:pStyle w:val="Caption"/>
       </w:pPr>
-      <w:bookmarkStart w:id="12" w:name="_Toc362796514"/>
+      <w:bookmarkStart w:id="13" w:name="_Toc362796514"/>
       <w:r>
         <w:t xml:space="preserve">Figure </w:t>
       </w:r>
-      <w:r>
-        <w:fldChar w:fldCharType="begin"/>
-      </w:r>
-      <w:r>
-        <w:instrText xml:space="preserve"> SEQ Figure \* ARABIC </w:instrText>
-      </w:r>
-      <w:r>
-        <w:fldChar w:fldCharType="separate"/>
-      </w:r>
-      <w:r>
-        <w:rPr>
-          <w:noProof/>
-        </w:rPr>
-        <w:t>2</w:t>
-      </w:r>
-      <w:r>
-        <w:rPr>
-          <w:noProof/>
-        </w:rPr>
-        <w:fldChar w:fldCharType="end"/>
-      </w:r>
+      <w:fldSimple w:instr=" SEQ Figure \* ARABIC ">
+        <w:r>
+          <w:rPr>
+            <w:noProof/>
+          </w:rPr>
+          <w:t>2</w:t>
+        </w:r>
+      </w:fldSimple>
       <w:r>
         <w:t xml:space="preserve"> InputMaskPlugin Process Specification</w:t>
       </w:r>
-      <w:bookmarkEnd w:id="12"/>
+      <w:bookmarkEnd w:id="13"/>
     </w:p>
     <w:p>
       <w:pPr>
         <w:pStyle w:val="Heading2"/>
       </w:pPr>
-      <w:bookmarkStart w:id="13" w:name="_Toc362796525"/>
+      <w:bookmarkStart w:id="14" w:name="_Toc362796525"/>
       <w:r>
         <w:t>Critical Plugins</w:t>
       </w:r>
-      <w:bookmarkEnd w:id="13"/>
+      <w:bookmarkEnd w:id="14"/>
     </w:p>
     <w:p>
       <w:pPr>
         <w:pStyle w:val="Heading3"/>
       </w:pPr>
-      <w:bookmarkStart w:id="14" w:name="_Toc362796526"/>
+      <w:bookmarkStart w:id="15" w:name="_Toc362796526"/>
       <w:r>
         <w:t>Select Region</w:t>
       </w:r>
-      <w:bookmarkEnd w:id="14"/>
+      <w:bookmarkEnd w:id="15"/>
     </w:p>
     <w:p>
       <w:r>
@@ -6370,11 +6390,11 @@
       <w:pPr>
         <w:pStyle w:val="Heading3"/>
       </w:pPr>
-      <w:bookmarkStart w:id="15" w:name="_Toc362796527"/>
+      <w:bookmarkStart w:id="16" w:name="_Toc362796527"/>
       <w:r>
         <w:t>Paste Splice</w:t>
       </w:r>
-      <w:bookmarkEnd w:id="15"/>
+      <w:bookmarkEnd w:id="16"/>
     </w:p>
     <w:p/>
     <w:p>
@@ -7004,11 +7024,11 @@
       <w:pPr>
         <w:pStyle w:val="Heading3"/>
       </w:pPr>
-      <w:bookmarkStart w:id="16" w:name="_Toc362796528"/>
+      <w:bookmarkStart w:id="17" w:name="_Toc362796528"/>
       <w:r>
         <w:t>Pre Segmented Images</w:t>
       </w:r>
-      <w:bookmarkEnd w:id="16"/>
+      <w:bookmarkEnd w:id="17"/>
     </w:p>
     <w:p>
       <w:r>
@@ -7228,11 +7248,11 @@
       <w:pPr>
         <w:pStyle w:val="Heading3"/>
       </w:pPr>
-      <w:bookmarkStart w:id="17" w:name="_Toc362796529"/>
+      <w:bookmarkStart w:id="18" w:name="_Toc362796529"/>
       <w:r>
         <w:t>Design Paste Clone</w:t>
       </w:r>
-      <w:bookmarkEnd w:id="17"/>
+      <w:bookmarkEnd w:id="18"/>
     </w:p>
     <w:p>
       <w:r>
@@ -7894,12 +7914,12 @@
       <w:pPr>
         <w:pStyle w:val="Heading2"/>
       </w:pPr>
-      <w:bookmarkStart w:id="18" w:name="_Toc362796530"/>
+      <w:bookmarkStart w:id="19" w:name="_Toc362796530"/>
       <w:r>
         <w:lastRenderedPageBreak/>
         <w:t>Permutations</w:t>
       </w:r>
-      <w:bookmarkEnd w:id="18"/>
+      <w:bookmarkEnd w:id="19"/>
     </w:p>
     <w:p>
       <w:r>
@@ -9943,11 +9963,11 @@
       <w:pPr>
         <w:pStyle w:val="Heading3"/>
       </w:pPr>
-      <w:bookmarkStart w:id="19" w:name="_Toc362796531"/>
+      <w:bookmarkStart w:id="20" w:name="_Toc362796531"/>
       <w:r>
         <w:t>Saving State</w:t>
       </w:r>
-      <w:bookmarkEnd w:id="19"/>
+      <w:bookmarkEnd w:id="20"/>
     </w:p>
     <w:p>
       <w:r>
@@ -9974,8 +9994,6 @@
         </w:rPr>
         <w:t>KEEP YOUR WORKING DIRECTORY SEPARATE FROM ALL OTHER DIRECTORIES.  IT IS NOT AN IMAGE POOL DIRECTORY.</w:t>
       </w:r>
-      <w:bookmarkStart w:id="20" w:name="_GoBack"/>
-      <w:bookmarkEnd w:id="20"/>
     </w:p>
     <w:p/>
     <w:p>
@@ -10264,11 +10282,8 @@
     <w:p/>
     <w:p>
       <w:r>
-        <w:t xml:space="preserve">The CocoMaskSelector requires the COCO index and COCO instance.  The COCO Index is an add-on feature created during initialization that associates file name back to the COCO assigned </w:t>
-      </w:r>
-      <w:r>
         <w:lastRenderedPageBreak/>
-        <w:t xml:space="preserve">image ID.  Since these instances are constructed at system initialization, they are located in the global state space and accessed with the variable type ‘global’.  </w:t>
+        <w:t xml:space="preserve">The CocoMaskSelector requires the COCO index and COCO instance.  The COCO Index is an add-on feature created during initialization that associates file name back to the COCO assigned image ID.  Since these instances are constructed at system initialization, they are located in the global state space and accessed with the variable type ‘global’.  </w:t>
       </w:r>
     </w:p>
     <w:p/>
@@ -10601,27 +10616,14 @@
       <w:r>
         <w:t xml:space="preserve">Figure </w:t>
       </w:r>
-      <w:r>
-        <w:fldChar w:fldCharType="begin"/>
-      </w:r>
-      <w:r>
-        <w:instrText xml:space="preserve"> SEQ Figure \* ARABIC </w:instrText>
-      </w:r>
-      <w:r>
-        <w:fldChar w:fldCharType="separate"/>
-      </w:r>
-      <w:r>
-        <w:rPr>
-          <w:noProof/>
-        </w:rPr>
-        <w:t>3</w:t>
-      </w:r>
-      <w:r>
-        <w:rPr>
-          <w:noProof/>
-        </w:rPr>
-        <w:fldChar w:fldCharType="end"/>
-      </w:r>
+      <w:fldSimple w:instr=" SEQ Figure \* ARABIC ">
+        <w:r>
+          <w:rPr>
+            <w:noProof/>
+          </w:rPr>
+          <w:t>3</w:t>
+        </w:r>
+      </w:fldSimple>
       <w:r>
         <w:t xml:space="preserve">  Example Specification with Sample Resulting Project</w:t>
       </w:r>
@@ -14360,7 +14362,7 @@
         <w:rStyle w:val="PageNumber"/>
         <w:noProof/>
       </w:rPr>
-      <w:t>15</w:t>
+      <w:t>7</w:t>
     </w:r>
     <w:r>
       <w:rPr>
@@ -14408,7 +14410,7 @@
         <w:rStyle w:val="PageNumber"/>
         <w:noProof/>
       </w:rPr>
-      <w:t>1</w:t>
+      <w:t>i</w:t>
     </w:r>
     <w:r>
       <w:rPr>
@@ -22782,7 +22784,7 @@
   <a:extraClrSchemeLst/>
   <a:extLst>
     <a:ext uri="{05A4C25C-085E-4340-85A3-A5531E510DB2}">
-      <thm15:themeFamily xmlns:thm15="http://schemas.microsoft.com/office/thememl/2012/main" xmlns="" name="Office Theme" id="{62F939B6-93AF-4DB8-9C6B-D6C7DFDC589F}" vid="{4A3C46E8-61CC-4603-A589-7422A47A8E4A}"/>
+      <thm15:themeFamily xmlns="" xmlns:thm15="http://schemas.microsoft.com/office/thememl/2012/main" name="Office Theme" id="{62F939B6-93AF-4DB8-9C6B-D6C7DFDC589F}" vid="{4A3C46E8-61CC-4603-A589-7422A47A8E4A}"/>
     </a:ext>
   </a:extLst>
 </a:theme>
@@ -22952,7 +22954,7 @@
 </file>
 
 <file path=customXml/itemProps5.xml><?xml version="1.0" encoding="utf-8"?>
-<ds:datastoreItem xmlns:ds="http://schemas.openxmlformats.org/officeDocument/2006/customXml" ds:itemID="{607AB881-E947-444A-8A64-3B068C682830}">
+<ds:datastoreItem xmlns:ds="http://schemas.openxmlformats.org/officeDocument/2006/customXml" ds:itemID="{0D3AD217-301F-0440-B0AE-7C7ECFFCD51A}">
   <ds:schemaRefs>
     <ds:schemaRef ds:uri="http://schemas.openxmlformats.org/officeDocument/2006/bibliography"/>
   </ds:schemaRefs>

</xml_diff>

<commit_message>
Bug fix 'fourcc' issue. Fixed finding the start time given an empty change mask for videos and audio.
</commit_message>
<xml_diff>
--- a/doc/MediForJournalingTool-Batch-public.docx
+++ b/doc/MediForJournalingTool-Batch-public.docx
@@ -2477,14 +2477,27 @@
       <w:r>
         <w:t xml:space="preserve">Figure </w:t>
       </w:r>
-      <w:fldSimple w:instr=" SEQ Figure \* ARABIC ">
-        <w:r>
-          <w:rPr>
-            <w:noProof/>
-          </w:rPr>
-          <w:t>1</w:t>
-        </w:r>
-      </w:fldSimple>
+      <w:r>
+        <w:fldChar w:fldCharType="begin"/>
+      </w:r>
+      <w:r>
+        <w:instrText xml:space="preserve"> SEQ Figure \* ARABIC </w:instrText>
+      </w:r>
+      <w:r>
+        <w:fldChar w:fldCharType="separate"/>
+      </w:r>
+      <w:r>
+        <w:rPr>
+          <w:noProof/>
+        </w:rPr>
+        <w:t>1</w:t>
+      </w:r>
+      <w:r>
+        <w:rPr>
+          <w:noProof/>
+        </w:rPr>
+        <w:fldChar w:fldCharType="end"/>
+      </w:r>
       <w:r>
         <w:t xml:space="preserve"> Example Specification Layout</w:t>
       </w:r>
@@ -4199,78 +4212,71 @@
         </w:rPr>
         <w:t xml:space="preserve"> By default, change masks use high values to represent unchanged pixels.  Use the ‘invert’ option to use high values for changed pixels.</w:t>
       </w:r>
+    </w:p>
+    <w:p>
+      <w:pPr>
+        <w:ind w:left="360"/>
+        <w:rPr>
+          <w:lang w:val="de-DE"/>
+        </w:rPr>
+      </w:pPr>
+      <w:r>
+        <w:rPr>
+          <w:lang w:val="de-DE"/>
+        </w:rPr>
+        <w:t xml:space="preserve">  {</w:t>
+      </w:r>
+      <w:r>
+        <w:rPr>
+          <w:lang w:val="de-DE"/>
+        </w:rPr>
+        <w:br/>
+        <w:t xml:space="preserve">    "type" : “mask",</w:t>
+      </w:r>
+    </w:p>
+    <w:p>
+      <w:pPr>
+        <w:ind w:left="360"/>
+      </w:pPr>
+      <w:r>
+        <w:rPr>
+          <w:lang w:val="de-DE"/>
+        </w:rPr>
+        <w:t xml:space="preserve">    </w:t>
+      </w:r>
+      <w:r>
+        <w:rPr>
+          <w:lang w:val="de-DE"/>
+        </w:rPr>
+        <w:t>"</w:t>
+      </w:r>
+      <w:r>
+        <w:rPr>
+          <w:lang w:val="de-DE"/>
+        </w:rPr>
+        <w:t>invert</w:t>
+      </w:r>
+      <w:r>
+        <w:rPr>
+          <w:lang w:val="de-DE"/>
+        </w:rPr>
+        <w:t xml:space="preserve">" : </w:t>
+      </w:r>
+      <w:r>
+        <w:rPr>
+          <w:lang w:val="de-DE"/>
+        </w:rPr>
+        <w:t>True,</w:t>
+      </w:r>
+      <w:r>
+        <w:rPr>
+          <w:lang w:val="de-DE"/>
+        </w:rPr>
+        <w:br/>
+        <w:t xml:space="preserve">    "source" :"4"</w:t>
+      </w:r>
       <w:bookmarkStart w:id="11" w:name="_GoBack"/>
       <w:bookmarkEnd w:id="11"/>
-    </w:p>
-    <w:p>
-      <w:pPr>
-        <w:ind w:left="360"/>
-        <w:rPr>
-          <w:lang w:val="de-DE"/>
-        </w:rPr>
-      </w:pPr>
-      <w:r>
-        <w:rPr>
-          <w:lang w:val="de-DE"/>
-        </w:rPr>
-        <w:t xml:space="preserve">  {</w:t>
-      </w:r>
-      <w:r>
-        <w:rPr>
-          <w:lang w:val="de-DE"/>
-        </w:rPr>
-        <w:br/>
-        <w:t xml:space="preserve">    "type" : “mask",</w:t>
-      </w:r>
-    </w:p>
-    <w:p>
-      <w:pPr>
-        <w:ind w:left="360"/>
-      </w:pPr>
-      <w:r>
-        <w:rPr>
-          <w:lang w:val="de-DE"/>
-        </w:rPr>
-        <w:t xml:space="preserve">    </w:t>
-      </w:r>
-      <w:r>
-        <w:rPr>
-          <w:lang w:val="de-DE"/>
-        </w:rPr>
-        <w:t>"</w:t>
-      </w:r>
-      <w:r>
-        <w:rPr>
-          <w:lang w:val="de-DE"/>
-        </w:rPr>
-        <w:t>invert</w:t>
-      </w:r>
-      <w:r>
-        <w:rPr>
-          <w:lang w:val="de-DE"/>
-        </w:rPr>
-        <w:t xml:space="preserve">" : </w:t>
-      </w:r>
-      <w:r>
-        <w:rPr>
-          <w:lang w:val="de-DE"/>
-        </w:rPr>
-        <w:t>True,</w:t>
-      </w:r>
-      <w:r>
-        <w:rPr>
-          <w:lang w:val="de-DE"/>
-        </w:rPr>
-        <w:br/>
-        <w:t xml:space="preserve">    "source" :"4"</w:t>
-      </w:r>
-      <w:r>
-        <w:rPr>
-          <w:lang w:val="de-DE"/>
-        </w:rPr>
-        <w:br/>
-        <w:t xml:space="preserve">    “target" :“6“</w:t>
-      </w:r>
     </w:p>
     <w:p>
       <w:pPr>
@@ -5147,14 +5153,27 @@
       <w:r>
         <w:t xml:space="preserve">Figure </w:t>
       </w:r>
-      <w:fldSimple w:instr=" SEQ Figure \* ARABIC ">
-        <w:r>
-          <w:rPr>
-            <w:noProof/>
-          </w:rPr>
-          <w:t>2</w:t>
-        </w:r>
-      </w:fldSimple>
+      <w:r>
+        <w:fldChar w:fldCharType="begin"/>
+      </w:r>
+      <w:r>
+        <w:instrText xml:space="preserve"> SEQ Figure \* ARABIC </w:instrText>
+      </w:r>
+      <w:r>
+        <w:fldChar w:fldCharType="separate"/>
+      </w:r>
+      <w:r>
+        <w:rPr>
+          <w:noProof/>
+        </w:rPr>
+        <w:t>2</w:t>
+      </w:r>
+      <w:r>
+        <w:rPr>
+          <w:noProof/>
+        </w:rPr>
+        <w:fldChar w:fldCharType="end"/>
+      </w:r>
       <w:r>
         <w:t xml:space="preserve"> InputMaskPlugin Process Specification</w:t>
       </w:r>
@@ -10616,14 +10635,27 @@
       <w:r>
         <w:t xml:space="preserve">Figure </w:t>
       </w:r>
-      <w:fldSimple w:instr=" SEQ Figure \* ARABIC ">
-        <w:r>
-          <w:rPr>
-            <w:noProof/>
-          </w:rPr>
-          <w:t>3</w:t>
-        </w:r>
-      </w:fldSimple>
+      <w:r>
+        <w:fldChar w:fldCharType="begin"/>
+      </w:r>
+      <w:r>
+        <w:instrText xml:space="preserve"> SEQ Figure \* ARABIC </w:instrText>
+      </w:r>
+      <w:r>
+        <w:fldChar w:fldCharType="separate"/>
+      </w:r>
+      <w:r>
+        <w:rPr>
+          <w:noProof/>
+        </w:rPr>
+        <w:t>3</w:t>
+      </w:r>
+      <w:r>
+        <w:rPr>
+          <w:noProof/>
+        </w:rPr>
+        <w:fldChar w:fldCharType="end"/>
+      </w:r>
       <w:r>
         <w:t xml:space="preserve">  Example Specification with Sample Resulting Project</w:t>
       </w:r>
@@ -14009,7 +14041,6 @@
         <w:rPr>
           <w:color w:val="008000"/>
         </w:rPr>
-        <w:lastRenderedPageBreak/>
         <w:br/>
         <w:t xml:space="preserve">        </w:t>
       </w:r>
@@ -14410,7 +14441,7 @@
         <w:rStyle w:val="PageNumber"/>
         <w:noProof/>
       </w:rPr>
-      <w:t>i</w:t>
+      <w:t>1</w:t>
     </w:r>
     <w:r>
       <w:rPr>
@@ -22784,7 +22815,7 @@
   <a:extraClrSchemeLst/>
   <a:extLst>
     <a:ext uri="{05A4C25C-085E-4340-85A3-A5531E510DB2}">
-      <thm15:themeFamily xmlns="" xmlns:thm15="http://schemas.microsoft.com/office/thememl/2012/main" name="Office Theme" id="{62F939B6-93AF-4DB8-9C6B-D6C7DFDC589F}" vid="{4A3C46E8-61CC-4603-A589-7422A47A8E4A}"/>
+      <thm15:themeFamily xmlns:thm15="http://schemas.microsoft.com/office/thememl/2012/main" xmlns="" name="Office Theme" id="{62F939B6-93AF-4DB8-9C6B-D6C7DFDC589F}" vid="{4A3C46E8-61CC-4603-A589-7422A47A8E4A}"/>
     </a:ext>
   </a:extLst>
 </a:theme>
@@ -22954,7 +22985,7 @@
 </file>
 
 <file path=customXml/itemProps5.xml><?xml version="1.0" encoding="utf-8"?>
-<ds:datastoreItem xmlns:ds="http://schemas.openxmlformats.org/officeDocument/2006/customXml" ds:itemID="{0D3AD217-301F-0440-B0AE-7C7ECFFCD51A}">
+<ds:datastoreItem xmlns:ds="http://schemas.openxmlformats.org/officeDocument/2006/customXml" ds:itemID="{B8E08DBD-CD4D-4449-B657-64D8760DF0CC}">
   <ds:schemaRefs>
     <ds:schemaRef ds:uri="http://schemas.openxmlformats.org/officeDocument/2006/bibliography"/>
   </ds:schemaRefs>

</xml_diff>